<commit_message>
Chỉnh sửa paper, sẽ còn tiếp tục hoàn chỉnh
</commit_message>
<xml_diff>
--- a/Document/DraftPaper.docx
+++ b/Document/DraftPaper.docx
@@ -66,7 +66,10 @@
         <w:t>—</w:t>
       </w:r>
       <w:r>
-        <w:t>SVM, Ước lượng xác suất, K-Means, mạng nơ-ron nhân tạo</w:t>
+        <w:t>SVM, ước lượng xác suâ</w:t>
+      </w:r>
+      <w:r>
+        <w:t>t, K-Means, mạng nơ-ron nhân tạo</w:t>
       </w:r>
     </w:p>
     <w:bookmarkEnd w:id="0"/>
@@ -83,17 +86,41 @@
         <w:pStyle w:val="Text"/>
       </w:pPr>
       <w:r>
-        <w:t>Trong thị trường chứng khoán, việc dự đoán được xu hướng của thị trường là một đề tài hấp đối với cả nhà nghiên cứu và giới đầu tư tài chính.</w:t>
+        <w:t>Trong thị trường chứng khoán, việc dự đoán được xu hướng của thị trường là một đề tài hấp</w:t>
+      </w:r>
+      <w:r>
+        <w:t xml:space="preserve"> dẫn</w:t>
+      </w:r>
+      <w:r>
+        <w:t xml:space="preserve"> đối với cả </w:t>
+      </w:r>
+      <w:r>
+        <w:t>giới</w:t>
+      </w:r>
+      <w:r>
+        <w:t xml:space="preserve"> nghiên cứu và </w:t>
+      </w:r>
+      <w:r>
+        <w:t>nhà</w:t>
+      </w:r>
+      <w:r>
+        <w:t xml:space="preserve"> đầu tư tài chính.</w:t>
       </w:r>
       <w:r>
         <w:t xml:space="preserve"> Để dự đoán được bước đi của thị trường ở một tỷ lệ chính xác cao là rất khó [1], vì dữ liệu chuỗi thời gian biến động phi tuyến ở mức cao.</w:t>
       </w:r>
       <w:r>
-        <w:t xml:space="preserve"> Vì vậy, đối với các nhà nghiên cứu, việc chọn được một mô hình phù hợp cho mục đích trên </w:t>
+        <w:t xml:space="preserve"> Đ</w:t>
+      </w:r>
+      <w:r>
+        <w:t xml:space="preserve">ối với các nhà nghiên cứu, việc chọn được một mô hình phù hợp cho mục đích trên </w:t>
       </w:r>
       <w:r>
         <w:t>là một vấn đề nhiều thách thức.</w:t>
       </w:r>
+      <w:r>
+        <w:t xml:space="preserve"> Thông thường, trong những cách tiếp cận bài toán dự đoán xu hướng, người ta thường chọn xem xét nó như một bài toán phân lớp. Cụ thể, trong nghiên cứu này, chúng tôi sẽ giải quyết bài toán phân ba lớp: xu hướng tăng, xu hướng giảm và không có xu hướng.</w:t>
+      </w:r>
     </w:p>
     <w:p>
       <w:pPr>
@@ -109,33 +136,55 @@
         <w:t xml:space="preserve"> </w:t>
       </w:r>
       <w:r>
-        <w:t xml:space="preserve">Rất nhiều nghiên cứu sử dụng rộng rãi mạng nơ-ron nhân tạo (ANN-Artificial Neural Network). </w:t>
-      </w:r>
-      <w:r>
-        <w:t>ANN theo kiểu time-</w:t>
-      </w:r>
-      <w:commentRangeStart w:id="1"/>
-      <w:r>
-        <w:t>delay</w:t>
-      </w:r>
-      <w:commentRangeEnd w:id="1"/>
-      <w:r>
-        <w:rPr>
-          <w:rStyle w:val="CommentReference"/>
-        </w:rPr>
-        <w:commentReference w:id="1"/>
-      </w:r>
-      <w:r>
-        <w:t xml:space="preserve"> và sau đó là một loạt cải tiến được sử dụng cho dự đoán xu hướng [3], [4], [5]. Từ những </w:t>
-      </w:r>
-      <w:r>
-        <w:t>thành tựu ban đầu, người ta xây dựng một loạt các hệ lai giữa ANN và tính toán mờ (fuzzy logic) [6], [7], ANN và thuật toán tiến hóa (GA-Genetic Algorithm)</w:t>
+        <w:t>Rất n</w:t>
+      </w:r>
+      <w:r>
+        <w:t>hiều nghiên cứu sử dụng</w:t>
+      </w:r>
+      <w:r>
+        <w:t xml:space="preserve"> mạng nơ-ron nhân tạo (ANN-Artificial Neural Network</w:t>
+      </w:r>
+      <w:r>
+        <w:t>)</w:t>
+      </w:r>
+      <w:r>
+        <w:t xml:space="preserve"> và sau đó là một loạt cải tiến cho dự đoán xu hướng [3], [4], [5]. Từ những </w:t>
+      </w:r>
+      <w:r>
+        <w:t xml:space="preserve">thành tựu ban đầu, người ta xây dựng một loạt các hệ lai giữa ANN và tính toán mờ [6], [7], ANN và thuật </w:t>
+      </w:r>
+      <w:r>
+        <w:t>giải di truyền</w:t>
       </w:r>
       <w:r>
         <w:t xml:space="preserve">[8]. Tuy nhiên, </w:t>
       </w:r>
       <w:r>
-        <w:t>nhiều báo cáo cho thấy hướng tiếp cận này tồn tại nhiều nhược điểm. Mô hình mạng nơ-ron nhân tạo đặc biệt là mạng lan truyền ngược (BPNN-Back propagation Neural Network) cần dữ liệu huấn luyện lớn, và thường khó tổng quát hóa được dữ liệu nó thường xảy ra quá khớp bởi những giá trị tối ưu cục bộ mà mô hình đạt được. Cùng lúc đó, hệ véc tơ hỗ trợ (SVM-Support Vector Machine), phát triển bởi Vapnik (1995), là một hướng mới trong máy học lập tức được ưa chuộng nhờ khả năng tổng quát hóa cao</w:t>
+        <w:t xml:space="preserve">hướng tiếp cận này tồn tại </w:t>
+      </w:r>
+      <w:r>
+        <w:t>một số</w:t>
+      </w:r>
+      <w:r>
+        <w:t xml:space="preserve"> nhược điểm. Mô hình mạng nơ-ron nhân tạo đặc biệt là mạng lan truyền ngược (BPNN-Back propagation Neural Netw</w:t>
+      </w:r>
+      <w:r>
+        <w:t>ork) cần dữ liệu huấn luyện lớn</w:t>
+      </w:r>
+      <w:r>
+        <w:t xml:space="preserve"> và khó tổng quát</w:t>
+      </w:r>
+      <w:r>
+        <w:t xml:space="preserve"> hóa được dữ liệu vì</w:t>
+      </w:r>
+      <w:r>
+        <w:t xml:space="preserve"> thường xảy ra quá khớp bởi những giá trị tối ưu cục bộ mà mô hình đạt được. Cùng lúc đó, </w:t>
+      </w:r>
+      <w:r>
+        <w:t>máy học</w:t>
+      </w:r>
+      <w:r>
+        <w:t xml:space="preserve"> véc tơ hỗ trợ (SVM-Support Vector Machine), phát triển bởi Vapnik (1995), là một hướng mới được ưa chuộng nhờ khả năng tổng quát hóa cao</w:t>
       </w:r>
       <w:r>
         <w:t>, hiệu quả đối với dữ liệu nhiều chiều và biến động phi tuyến. Một loạt các</w:t>
@@ -173,7 +222,10 @@
         <w:t xml:space="preserve">Tuy những phương pháp trên đạt được hiệu quả cao trên nhiều thị trường thế giới nhưng theo hiểu biết của chúng tôi, chưa có nghiên cứu nào áp dụng chúng một cách thành công vào mô hình dự đoán xu hướng cho thị trường Việt Nam. </w:t>
       </w:r>
       <w:r>
-        <w:t>[2] có sử dụng mô hình ANN nhưng kết quả vẫn chỉ ở mức chấp nhận được. Điều này là vì thị trường Việt Nam vẫn là một thị trường còn non trẻ và đang trong giai đoạn phát triển. Bên cạnh đó, [14]</w:t>
+        <w:t>[13</w:t>
+      </w:r>
+      <w:r>
+        <w:t>] có sử dụng mô hình ANN nhưng kết quả vẫn chỉ ở mức chấp nhận được. Điều này là vì thị trường Việt Nam vẫn là một thị trường còn non trẻ và đang trong giai đoạn phát triển. Bên cạnh đó, [14]</w:t>
       </w:r>
       <w:r>
         <w:t xml:space="preserve"> </w:t>
@@ -182,7 +234,13 @@
         <w:t>chỉ ra rằng, mỗi thị trường có những đặc trưng khác nhau, một mô hình tốt ở thị trường này không đảm bảo hiệu quả ở thị trường khác.</w:t>
       </w:r>
       <w:r>
-        <w:t xml:space="preserve"> Dựa trên thừa nhận đó, và việc tìm hiểu đặc điểm của thị trường Việt Nam, chúng tôi đưa ra mô hình dự đoán xu hướng dựa trên việc kết hợp phương pháp phân cụm K-Means và bộ phân lớp SVM với việc ước lượng xác suất lớp (Probability Estimates). Trong đó, quá trình thiết lập mô hình được thực hiện qua hai giai đoạn: Đầu tiên, dữ liệu đầu vào sẽ được phân thành cụm</w:t>
+        <w:t xml:space="preserve"> Dựa trên thừa nhận đó, và việc tìm hiểu đặc điểm của thị trường Việt Nam, chúng tôi đưa ra mô hình dự đoán xu hướng dựa trên việc kết hợp phương pháp phân cụm K-Means và bộ phân lớp SVM với việc ước lượng xác</w:t>
+      </w:r>
+      <w:r>
+        <w:t xml:space="preserve"> suất lớp (Probability Estimate</w:t>
+      </w:r>
+      <w:r>
+        <w:t>). Trong đó, quá trình thiết lập mô hình được thực hiện qua hai giai đoạn: Đầu tiên, dữ liệu đầu vào sẽ được phân thành cụm</w:t>
       </w:r>
       <w:r>
         <w:t xml:space="preserve"> nhờ K-Means</w:t>
@@ -191,28 +249,22 @@
         <w:t xml:space="preserve"> với ý nghĩa quy những</w:t>
       </w:r>
       <w:r>
-        <w:t xml:space="preserve"> dữ liệu gần giống nhau vào cùng một cụm, hay nói một cách khác, ta quy những dữ liệu có dạng đồ thị gần giống nhau thành từng cụm. Rồi từ mỗi cụm có được ta sẽ huấn luyện một mô hình SVM với việc ước lượng xác suất lớp. Quá trình dự đoán cũng được thực hiện tương tự. Sau khi xét tính toán được dữ liệu kiểm thử thuộc vào cụm nào, ta dùng chính mô hình SVM của cụm đó để dự đoán. Như vậy, bài toán dự đoán xu hướng </w:t>
-      </w:r>
-      <w:r>
-        <w:t xml:space="preserve">được quy về </w:t>
-      </w:r>
-      <w:r>
-        <w:t xml:space="preserve">việc </w:t>
-      </w:r>
-      <w:r>
-        <w:t xml:space="preserve">giải quyết bài toán </w:t>
-      </w:r>
-      <w:r>
-        <w:t xml:space="preserve">phân </w:t>
-      </w:r>
-      <w:r>
-        <w:t>ba lớp, tăng, giảm và không có xu hướng.</w:t>
-      </w:r>
-      <w:r>
-        <w:t xml:space="preserve"> </w:t>
-      </w:r>
-      <w:r>
-        <w:t xml:space="preserve">Mô hình sẽ đưa ra kết quả dự đoán ở 2 chu kỳ: 1 ngày tiếp theo và 5 ngày tiếp theo. </w:t>
+        <w:t xml:space="preserve"> dữ liệu gần giống nhau vào cùng một cụm, hay nói một cách khác, ta quy những dữ liệu có dạng đồ thị gần giống nhau thành từng cụm. Rồi từ mỗi cụm có được ta sẽ huấn luyện một mô hình SVM với việc ước lượng xác suất lớp. Quá trình dự đoán cũng được </w:t>
+      </w:r>
+      <w:r>
+        <w:t xml:space="preserve">thực hiện tương tự. Sau khi </w:t>
+      </w:r>
+      <w:r>
+        <w:t xml:space="preserve">tính toán được dữ liệu kiểm thử thuộc vào cụm nào, ta dùng chính mô hình SVM của cụm đó để dự đoán. </w:t>
+      </w:r>
+      <w:r>
+        <w:t>Mô hì</w:t>
+      </w:r>
+      <w:r>
+        <w:t>nh sẽ đưa ra kết quả dự đoán ở hai</w:t>
+      </w:r>
+      <w:r>
+        <w:t xml:space="preserve"> chu kỳ: 1 ngày tiếp theo và 5 ngày tiếp theo. </w:t>
       </w:r>
       <w:r>
         <w:t xml:space="preserve">Để đánh giá hiệu quả của mô hình đề xuất, chúng tôi so sánh kết quả với phương pháp phân lớp SVM có ước lượng xác suất lớp, và mô hình BPNN, đồng thời khảo sát để chọn số cụm tối ưu cho bước phân cụm dùng K-Means. </w:t>
@@ -230,136 +282,6 @@
       </w:r>
       <w:r>
         <w:t>trình bày về mô hình SVM có ước lượng xác suất lớp. Trong phần 4, mô hình để xuất sẽ được mô tả chi tiết. Phần 5 là thực nghiệm và đánh giá kết quả. Và phần cuối cùng, chúng tôi sẽ kết luận và đưa ra hướng phát triển sắp tới.</w:t>
-      </w:r>
-    </w:p>
-    <w:p>
-      <w:pPr>
-        <w:pStyle w:val="Heading1"/>
-      </w:pPr>
-      <w:r>
-        <w:t>CÁC ĐẶC TRƯNG ĐẦU VÀO VÀ ĐẦU RA</w:t>
-      </w:r>
-    </w:p>
-    <w:p>
-      <w:pPr>
-        <w:pStyle w:val="Heading2"/>
-      </w:pPr>
-      <w:r>
-        <w:t>Đặc trưng đầu vào</w:t>
-      </w:r>
-    </w:p>
-    <w:p>
-      <w:pPr>
-        <w:pStyle w:val="Text"/>
-      </w:pPr>
-      <w:r>
-        <w:t>Đầu vào của mô hình là dữ liệu chuỗi thời gian quá khứ bao gồm giá đóng cửa và các chỉ số kỹ thuật trong chứng khoán. Để đảm bảo được số chiều vừa phải và tránh việc làm nhiễu dữ liệu đầu vào, chúng tôi chọn các chỉ số kĩ thuật thông dụng nhất bao gồm: trung bình trượt giản đơn (SMA) 25 ngày và 65 ngày, Aroon up, Aroon down, dải biên độ biến động giá (Bollinger bands) với Bollinger upper, middle và lower, trung bình trượt hội tụ và phân kỳ (MACD)</w:t>
-      </w:r>
-      <w:r>
-        <w:t>, và MACD Histogram. Tất cả được mô tả chi tiết trong [15]. Giá đóng cửa cùng những chỉ số kỹ thuật tạo nên véc tơ đầu vào với số chiều là 10.</w:t>
-      </w:r>
-      <w:r>
-        <w:t xml:space="preserve"> Giá trị trong mỗi chiều được chuyển về đoạn [-1, 1].</w:t>
-      </w:r>
-    </w:p>
-    <w:p>
-      <w:pPr>
-        <w:pStyle w:val="Heading2"/>
-      </w:pPr>
-      <w:r>
-        <w:lastRenderedPageBreak/>
-        <w:t>Giá trị đầu ra</w:t>
-      </w:r>
-    </w:p>
-    <w:p>
-      <w:pPr>
-        <w:pStyle w:val="Text"/>
-      </w:pPr>
-      <w:r>
-        <w:t>Mô hình dự đoán xu hướng sẽ kết xuất ra ba giá trị những lớp ứng với xu hướng tăng, giảm và không có xu hướng. Để quyết định xu hướng của ngày hiện tại, chúng tôi dùng một định nghĩa được mô tả chặt chẽ [16] như sau:</w:t>
-      </w:r>
-    </w:p>
-    <w:p>
-      <w:pPr>
-        <w:pStyle w:val="Text"/>
-      </w:pPr>
-      <w:r>
-        <w:t>Thị trường được xác định có xu hướng tăng (giảm) trong ngày hiện tại khi tất cả những điều kiện sau được thỏa mãn:</w:t>
-      </w:r>
-    </w:p>
-    <w:p>
-      <w:pPr>
-        <w:pStyle w:val="Text"/>
-        <w:numPr>
-          <w:ilvl w:val="0"/>
-          <w:numId w:val="22"/>
-        </w:numPr>
-        <w:ind w:left="360"/>
-      </w:pPr>
-      <w:r>
-        <w:t>Giá đóng cửa phải cao hơn</w:t>
-      </w:r>
-      <w:r>
-        <w:t xml:space="preserve"> (thấp hơn)</w:t>
-      </w:r>
-      <w:r>
-        <w:t xml:space="preserve"> </w:t>
-      </w:r>
-      <w:r>
-        <w:t xml:space="preserve">chỉ số </w:t>
-      </w:r>
-      <w:r>
-        <w:t xml:space="preserve">trung bình trượt </w:t>
-      </w:r>
-      <w:r>
-        <w:t>25 ngày.</w:t>
-      </w:r>
-    </w:p>
-    <w:p>
-      <w:pPr>
-        <w:pStyle w:val="Text"/>
-        <w:numPr>
-          <w:ilvl w:val="0"/>
-          <w:numId w:val="22"/>
-        </w:numPr>
-        <w:ind w:left="360"/>
-      </w:pPr>
-      <w:r>
-        <w:t>Chỉ số trung bình trượt 25 ngày phải cao hơn (thấp hơn) chỉ số trung bình trượt 65 ngày.</w:t>
-      </w:r>
-    </w:p>
-    <w:p>
-      <w:pPr>
-        <w:pStyle w:val="Text"/>
-        <w:numPr>
-          <w:ilvl w:val="0"/>
-          <w:numId w:val="22"/>
-        </w:numPr>
-        <w:ind w:left="360"/>
-      </w:pPr>
-      <w:r>
-        <w:t>Đường trung bình trượt 25 ngày phải tăng (giảm) ít nhất trong 5 ngày.</w:t>
-      </w:r>
-    </w:p>
-    <w:p>
-      <w:pPr>
-        <w:pStyle w:val="Text"/>
-        <w:numPr>
-          <w:ilvl w:val="0"/>
-          <w:numId w:val="22"/>
-        </w:numPr>
-        <w:ind w:left="360"/>
-      </w:pPr>
-      <w:r>
-        <w:t>Đường trung bình trượt 65 ngày phải tăng (giảm) ít nhất 1 ngày.</w:t>
-      </w:r>
-    </w:p>
-    <w:p>
-      <w:pPr>
-        <w:pStyle w:val="Text"/>
-      </w:pPr>
-      <w:r>
-        <w:t>Nếu không thể thỏa mãn tất cả điều kiện trên để được đánh nhãn lớp có xu hướng tăng và giảm thì ngày hiện tại được đánh nhãn không có xu hướng.</w:t>
       </w:r>
     </w:p>
     <w:p>
@@ -746,7 +668,14 @@
         <w:rPr>
           <w:rFonts w:eastAsiaTheme="minorEastAsia"/>
         </w:rPr>
-        <w:t xml:space="preserve"> (M &gt; D). Mục tiêu của SVM là tìm một siêu phẳng tối ưu sao cho khoảng cách lề (margin) giữa hai lớp đạt giá trị cực đại. Bên cạnh đó, để đảm bảo tính tổng quát hóa cao, một biến lỏng (slack variable) đựoc đưa vào để nới lỏng điều kiện phân lớp. Bài toán đưa đến giải quyết tối ưu có ràng buộc:</w:t>
+        <w:t xml:space="preserve"> (M &gt; D). Mục tiêu của SVM là tìm một siêu phẳng tối ưu sao cho khoảng cách lề (margin) giữa hai lớp đạt giá trị cực đại. Bên cạnh đó, để đảm bảo tính tổng quát hóa cao, một biến lỏng (slack variable) đựoc đưa vào để nới lỏng điều kiện phân lớp. Bài toán đưa đến </w:t>
+      </w:r>
+      <w:r>
+        <w:rPr>
+          <w:rFonts w:eastAsiaTheme="minorEastAsia"/>
+        </w:rPr>
+        <w:lastRenderedPageBreak/>
+        <w:t>giải quyết tối ưu có ràng buộc:</w:t>
       </w:r>
     </w:p>
     <w:p>
@@ -2270,7 +2199,6 @@
         <w:rPr>
           <w:rFonts w:eastAsiaTheme="minorEastAsia"/>
         </w:rPr>
-        <w:lastRenderedPageBreak/>
         <w:t xml:space="preserve">Gọi </w:t>
       </w:r>
       <m:oMath>
@@ -2485,13 +2413,37 @@
         </w:rPr>
         <w:t xml:space="preserve"> là hàm nhân của không gian đầu vào. Theo đó, tích vô huớng trong không gian đặc trưng tuơng đương với hàm nhân K</w:t>
       </w:r>
-      <w:bookmarkStart w:id="2" w:name="_GoBack"/>
-      <w:bookmarkEnd w:id="2"/>
-      <w:r>
-        <w:rPr>
-          <w:rFonts w:eastAsiaTheme="minorEastAsia"/>
-        </w:rPr>
-        <w:t xml:space="preserve"> ở không gian đầu vào. Như vậy,  thay vì tính trực tiếp giá trị tích vô huớng, ta thực hiện gián tiếp thông qua K. Với thừa nhận dữ liệu chứng khoán biến đổi một cách phi tuyến[18], ta chọn hàm nhân cho mô hình là hàm phi tuyến Gauss (RBF-Radial Basis Function): </w:t>
+      <w:bookmarkStart w:id="1" w:name="_GoBack"/>
+      <w:bookmarkEnd w:id="1"/>
+      <w:r>
+        <w:rPr>
+          <w:rFonts w:eastAsiaTheme="minorEastAsia"/>
+        </w:rPr>
+        <w:t xml:space="preserve"> ở không gian đầu vào. Như vậy,</w:t>
+      </w:r>
+      <w:r>
+        <w:rPr>
+          <w:rFonts w:eastAsiaTheme="minorEastAsia"/>
+        </w:rPr>
+        <w:t xml:space="preserve"> </w:t>
+      </w:r>
+      <w:r>
+        <w:rPr>
+          <w:rFonts w:eastAsiaTheme="minorEastAsia"/>
+        </w:rPr>
+        <w:t xml:space="preserve">  thay vì tính trực tiếp giá trị tích vô huớng, ta thực hiện gián tiếp thông qua K. Với thừa nhận dữ liệu chứng khoán biến đổi một cách phi tuyến</w:t>
+      </w:r>
+      <w:r>
+        <w:rPr>
+          <w:rFonts w:eastAsiaTheme="minorEastAsia"/>
+        </w:rPr>
+        <w:t xml:space="preserve"> </w:t>
+      </w:r>
+      <w:r>
+        <w:rPr>
+          <w:rFonts w:eastAsiaTheme="minorEastAsia"/>
+        </w:rPr>
+        <w:t xml:space="preserve">[18], ta chọn hàm nhân cho mô hình là hàm phi tuyến Gauss (RBF-Radial Basis Function): </w:t>
       </w:r>
     </w:p>
     <w:p>
@@ -2730,7 +2682,13 @@
         <w:pStyle w:val="Text"/>
       </w:pPr>
       <w:r>
-        <w:t xml:space="preserve"> Với việc áp dụng bộ phân lớp SVM, để phân k lớp, ta áp dụng cách tiếp cận một đối một (one-against-one, còn gọi pairwise). Vì vậy, sẽ có k(k-1)/2 bộ phân lớp được xây dựng để phân biệt mỗi cặp lớp. Trong SVM, để dự đoán được nhãn lớp, ta áp dụng chiến lược bỏ phiếu (voting strategy). Nghĩa là, ta sẽ xây dựng một luật để phân biệt từng cặp lớp rồi chọn lớp thuộc về cặp chiến thắng nhờ hàm quyết định. Tuy nhiên, trong [20], Wu (2004) đã đề xuất mô hình ước lượng xác suất cho việc phân k lớp và chứng minh cả trên mặt lý thuyết và thực nghiệm, mô hình đề xuất tốt hơn chiến lược bỏ phiếu.</w:t>
+        <w:t xml:space="preserve"> Với việc áp dụng bộ phân lớp SVM, để phân k lớp, ta </w:t>
+      </w:r>
+      <w:r>
+        <w:t>sử dụng</w:t>
+      </w:r>
+      <w:r>
+        <w:t xml:space="preserve"> cách tiếp cận một đối một (one-against-one, còn gọi pairwise). Vì vậy, sẽ có k(k-1)/2 bộ phân lớp được xây dựng để phân biệt mỗi cặp lớp. Trong SVM, để dự đoán được nhãn lớp, ta áp dụng chiến lược bỏ phiếu (voting strategy). Nghĩa là, ta sẽ xây dựng một luật để phân biệt từng cặp lớp rồi chọn lớp thuộc về cặp chiến thắng nhờ hàm quyết định. Tuy nhiên, trong [20], Wu (2004) đã đề xuất mô hình ước lượng xác suất cho việc phân k lớp và chứng minh cả trên mặt lý thuyết và thực nghiệm, mô hình đề xuất tốt hơn chiến lược bỏ phiếu.</w:t>
       </w:r>
     </w:p>
     <w:p>
@@ -3949,6 +3907,7 @@
         <w:rPr>
           <w:rFonts w:eastAsiaTheme="minorEastAsia"/>
         </w:rPr>
+        <w:lastRenderedPageBreak/>
         <w:t xml:space="preserve">và </w:t>
       </w:r>
       <m:oMath>
@@ -5674,14 +5633,19 @@
         <w:rPr>
           <w:rFonts w:eastAsiaTheme="minorEastAsia"/>
         </w:rPr>
-        <w:t xml:space="preserve"> không cần thiết. Từ việc bỏ đi ràng buộc trên, suy ra được điều kiện tối </w:t>
-      </w:r>
-      <w:r>
-        <w:rPr>
-          <w:rFonts w:eastAsiaTheme="minorEastAsia"/>
-        </w:rPr>
-        <w:lastRenderedPageBreak/>
-        <w:t xml:space="preserve">ưu tồn tại một vô hướng (scalar) b (nhân tử Lagrange cho ràng buộc </w:t>
+        <w:t xml:space="preserve"> không cần thiết. Từ việc bỏ đi ràng buộc trên, suy ra được điều kiện tối ưu tồn tại một vô hướng (scalar) b (nhân tử Lagrange cho ràng buộc</w:t>
+      </w:r>
+      <w:r>
+        <w:rPr>
+          <w:rFonts w:eastAsiaTheme="minorEastAsia"/>
+        </w:rPr>
+        <w:t xml:space="preserve"> </w:t>
+      </w:r>
+      <w:r>
+        <w:rPr>
+          <w:rFonts w:eastAsiaTheme="minorEastAsia"/>
+        </w:rPr>
+        <w:t xml:space="preserve"> </w:t>
       </w:r>
       <m:oMath>
         <m:nary>
@@ -7107,7 +7071,19 @@
         <w:pStyle w:val="Text"/>
       </w:pPr>
       <w:r>
-        <w:t xml:space="preserve">Vấn đề quan trọng nhất của mô hình SVM đề xuất là việc tìm được tham số phù hợp cho mô hình. Ở đây, hai tham số cần phải quyết định khi huấn luyện mô hình là C và γ. Chúng tôi sử dụng phương pháp thông dụng Grid search và thông qua đánh giá chéo </w:t>
+        <w:t>Vấn đề quan trọng nhất của mô hình SVM đề xuất là việc tìm được</w:t>
+      </w:r>
+      <w:r>
+        <w:t xml:space="preserve"> các</w:t>
+      </w:r>
+      <w:r>
+        <w:t xml:space="preserve"> tham số phù </w:t>
+      </w:r>
+      <w:r>
+        <w:t>hợp</w:t>
+      </w:r>
+      <w:r>
+        <w:t xml:space="preserve">. Ở đây, hai tham số cần phải quyết định khi huấn luyện mô hình là C và γ. Chúng tôi sử dụng phương pháp thông dụng Grid search và thông qua đánh giá chéo </w:t>
       </w:r>
       <w:r>
         <w:t xml:space="preserve">với dữ liệu huấn luyện được chia 5 phần </w:t>
@@ -7120,7 +7096,13 @@
           <w:rPr>
             <w:rFonts w:ascii="Cambria Math" w:hAnsi="Cambria Math"/>
           </w:rPr>
-          <m:t>C∈(</m:t>
+          <m:t>C</m:t>
+        </m:r>
+        <m:r>
+          <w:rPr>
+            <w:rFonts w:ascii="Cambria Math" w:hAnsi="Cambria Math"/>
+          </w:rPr>
+          <m:t>∈[</m:t>
         </m:r>
         <m:sSup>
           <m:sSupPr>
@@ -7184,7 +7166,7 @@
           <w:rPr>
             <w:rFonts w:ascii="Cambria Math" w:hAnsi="Cambria Math"/>
           </w:rPr>
-          <m:t>)</m:t>
+          <m:t>]</m:t>
         </m:r>
       </m:oMath>
       <w:r>
@@ -7276,9 +7258,139 @@
     </w:p>
     <w:p>
       <w:pPr>
+        <w:pStyle w:val="Heading2"/>
+      </w:pPr>
+      <w:r>
+        <w:t>Đặc trưng đầu vào</w:t>
+      </w:r>
+    </w:p>
+    <w:p>
+      <w:pPr>
         <w:pStyle w:val="Text"/>
       </w:pPr>
       <w:r>
+        <w:t xml:space="preserve">Đầu vào của mô hình là dữ liệu chuỗi thời gian quá khứ bao gồm giá đóng cửa và các chỉ số kỹ thuật trong chứng khoán. Để đảm bảo được số chiều vừa phải và tránh việc làm nhiễu </w:t>
+      </w:r>
+      <w:r>
+        <w:lastRenderedPageBreak/>
+        <w:t>dữ liệu đầu vào, chúng tôi chọn các chỉ số kĩ thuật thông dụng nhất bao gồm: trung bình trượt giản đơn (SMA) 25 ngày và 65 ngày, Aroon up, Aroon down, dải biên độ biến động giá (Bollinger bands) với Bollinger upper, middle và lower, trung bình trượt hội tụ và phân kỳ (MACD), và MACD Histogram. Tất cả được mô tả chi tiết trong [15]. Giá đóng cửa cùng những chỉ số kỹ thuật tạo nên véc tơ đầu vào với số chiều là 10. Giá trị trong mỗi chiều được chuyển về đoạn [-1, 1].</w:t>
+      </w:r>
+    </w:p>
+    <w:p>
+      <w:pPr>
+        <w:pStyle w:val="Heading2"/>
+      </w:pPr>
+      <w:r>
+        <w:t>Giá trị đầu ra</w:t>
+      </w:r>
+    </w:p>
+    <w:p>
+      <w:pPr>
+        <w:pStyle w:val="Text"/>
+      </w:pPr>
+      <w:r>
+        <w:t>Mô hình dự đoán xu hướng sẽ kết xuất ra ba giá trị nhãn</w:t>
+      </w:r>
+      <w:r>
+        <w:t xml:space="preserve"> </w:t>
+      </w:r>
+      <w:r>
+        <w:t>lớp ứng với xu hướng tăng, giảm và không có xu hướng. Để quyết định xu hướng của ngày hiện tại, chúng tôi dùng một định nghĩa được mô tả chặt chẽ [16] như sau:</w:t>
+      </w:r>
+    </w:p>
+    <w:p>
+      <w:pPr>
+        <w:pStyle w:val="Text"/>
+      </w:pPr>
+      <w:r>
+        <w:t>Thị trường được xác định có xu hướng tăng (giảm) trong ngày hiện tại khi tất cả những điều kiện sau được thỏa mãn:</w:t>
+      </w:r>
+    </w:p>
+    <w:p>
+      <w:pPr>
+        <w:pStyle w:val="Text"/>
+        <w:numPr>
+          <w:ilvl w:val="0"/>
+          <w:numId w:val="22"/>
+        </w:numPr>
+        <w:ind w:left="360"/>
+      </w:pPr>
+      <w:r>
+        <w:t>Giá đóng cửa phải cao hơn (thấp hơn) chỉ số trung bình trượt 25 ngày.</w:t>
+      </w:r>
+    </w:p>
+    <w:p>
+      <w:pPr>
+        <w:pStyle w:val="Text"/>
+        <w:numPr>
+          <w:ilvl w:val="0"/>
+          <w:numId w:val="22"/>
+        </w:numPr>
+        <w:ind w:left="360"/>
+      </w:pPr>
+      <w:r>
+        <w:t>Chỉ số trung bình trượt 25 ngày phải cao hơn (thấp hơn) chỉ số trung bình trượt 65 ngày.</w:t>
+      </w:r>
+    </w:p>
+    <w:p>
+      <w:pPr>
+        <w:pStyle w:val="Text"/>
+        <w:numPr>
+          <w:ilvl w:val="0"/>
+          <w:numId w:val="22"/>
+        </w:numPr>
+        <w:ind w:left="360"/>
+      </w:pPr>
+      <w:r>
+        <w:t>Đường trung bình trượt 25 ngày phải tăng (giảm) ít nhất trong 5 ngày.</w:t>
+      </w:r>
+    </w:p>
+    <w:p>
+      <w:pPr>
+        <w:pStyle w:val="Text"/>
+        <w:numPr>
+          <w:ilvl w:val="0"/>
+          <w:numId w:val="22"/>
+        </w:numPr>
+        <w:ind w:left="360"/>
+      </w:pPr>
+      <w:r>
+        <w:t>Đường trung bình trượt 65 ngày phải tăng (giảm) ít nhất 1 ngày.</w:t>
+      </w:r>
+    </w:p>
+    <w:p>
+      <w:pPr>
+        <w:pStyle w:val="Text"/>
+      </w:pPr>
+      <w:r>
+        <w:t>Nếu không thể thỏa mãn tất cả điều kiện trên để được đá</w:t>
+      </w:r>
+      <w:r>
+        <w:t>nh nhãn lớp có xu hướng tăng (</w:t>
+      </w:r>
+      <w:r>
+        <w:t>giảm</w:t>
+      </w:r>
+      <w:r>
+        <w:t>)</w:t>
+      </w:r>
+      <w:r>
+        <w:t xml:space="preserve"> thì ngày hiện tại được đánh nhãn không có xu hướng.</w:t>
+      </w:r>
+    </w:p>
+    <w:p>
+      <w:pPr>
+        <w:pStyle w:val="Heading2"/>
+      </w:pPr>
+      <w:r>
+        <w:t>Kiến trúc mô hình</w:t>
+      </w:r>
+    </w:p>
+    <w:p>
+      <w:pPr>
+        <w:pStyle w:val="Text"/>
+      </w:pPr>
+      <w:r>
         <w:t>Mô hình đề xuất được xây dựng qua hai giai đoạn. Giai đoạn đầu nhằm gom dữ liệu có đặc điểm gần giống nhau về từng cụm. Thuật toán gom cụm được chọn là K-Means</w:t>
       </w:r>
       <w:r>
@@ -7305,7 +7417,13 @@
         <w:pStyle w:val="Text"/>
       </w:pPr>
       <w:r>
-        <w:t>Bước 1. Tính toán véc tơ đầu vào kèm theo là một nhãn lớp như mô tả trong phần II. Các giá trị đầu vào được quy đổi về đoạn [-1, 1].</w:t>
+        <w:t xml:space="preserve">Bước 1. Tính toán véc tơ đầu vào kèm theo là một </w:t>
+      </w:r>
+      <w:r>
+        <w:t>nhãn lớp như mô tả trong phần A và B</w:t>
+      </w:r>
+      <w:r>
+        <w:t>. Các giá trị đầu vào được quy đổi về đoạn [-1, 1].</w:t>
       </w:r>
     </w:p>
     <w:p>
@@ -7353,7 +7471,7 @@
                     </pic:cNvPicPr>
                   </pic:nvPicPr>
                   <pic:blipFill>
-                    <a:blip r:embed="rId9"/>
+                    <a:blip r:embed="rId8"/>
                     <a:srcRect/>
                     <a:stretch>
                       <a:fillRect/>
@@ -7439,7 +7557,7 @@
         <w:pStyle w:val="Heading1"/>
       </w:pPr>
       <w:r>
-        <w:t>THỰC NGHIỆM</w:t>
+        <w:t>KẾT QUẢ THỬ NGHIỆM</w:t>
       </w:r>
     </w:p>
     <w:p>
@@ -7447,7 +7565,7 @@
         <w:pStyle w:val="Heading2"/>
       </w:pPr>
       <w:r>
-        <w:t>Dữ liệu kiểm thử</w:t>
+        <w:t>Dữ liệu</w:t>
       </w:r>
     </w:p>
     <w:p>
@@ -7466,7 +7584,7 @@
         <w:pStyle w:val="Heading2"/>
       </w:pPr>
       <w:r>
-        <w:t>Mô tả thực nghiệm</w:t>
+        <w:t>Phương pháp thử nghiệm</w:t>
       </w:r>
     </w:p>
     <w:p>
@@ -7474,7 +7592,19 @@
         <w:pStyle w:val="Text"/>
       </w:pPr>
       <w:r>
-        <w:t xml:space="preserve">Chúng tôi tiến hành thực nghiệm trên hai nội dung. Thực nghiệm 1, dùng để quyết định tham số tối ưu cho mô hình K-SVMeans đề xuất. Cụ thể ở đây, ta sẽ khảo sát số cụm </w:t>
+        <w:t xml:space="preserve">Chúng tôi tiến hành </w:t>
+      </w:r>
+      <w:r>
+        <w:t>thử</w:t>
+      </w:r>
+      <w:r>
+        <w:t xml:space="preserve"> nghiệm trên hai nội dung. </w:t>
+      </w:r>
+      <w:r>
+        <w:t xml:space="preserve">Trong thử nghiệm 1, chúng tôi khảo sát để </w:t>
+      </w:r>
+      <w:r>
+        <w:t xml:space="preserve">quyết định tham số tối ưu cho mô hình K-SVMeans đề xuất. Cụ thể ở đây, ta sẽ khảo sát số cụm </w:t>
       </w:r>
       <w:r>
         <w:t xml:space="preserve">m </w:t>
@@ -7483,7 +7613,13 @@
         <w:t>trong K-Means để tìm ra giá trị phù hợp</w:t>
       </w:r>
       <w:r>
-        <w:t>. Tham số m sẽ được khảo sát trên 3 giá trị: 2, 3 và 4. Ở thực nghiệm 2, chúng tôi s</w:t>
+        <w:t>. Tham số m sẽ được khảo sát t</w:t>
+      </w:r>
+      <w:r>
+        <w:t>rên 3 giá trị: 2, 3 và 4. Ở thử</w:t>
+      </w:r>
+      <w:r>
+        <w:t xml:space="preserve"> nghiệm 2, chúng tôi s</w:t>
       </w:r>
       <w:r>
         <w:t>ẽ so sánh mô hình cài đặt với hai</w:t>
@@ -7672,7 +7808,11 @@
           </w:tcPr>
           <w:p>
             <w:r>
-              <w:t>Số nốt tầng Nhập</w:t>
+              <w:lastRenderedPageBreak/>
+              <w:t>Số nốt tầng n</w:t>
+            </w:r>
+            <w:r>
+              <w:t>hập</w:t>
             </w:r>
           </w:p>
         </w:tc>
@@ -7697,8 +7837,10 @@
           </w:tcPr>
           <w:p>
             <w:r>
-              <w:lastRenderedPageBreak/>
-              <w:t>Số nốt tầng Ẩn</w:t>
+              <w:t>Số nốt tầng ẩ</w:t>
+            </w:r>
+            <w:r>
+              <w:t>n</w:t>
             </w:r>
           </w:p>
         </w:tc>
@@ -7723,7 +7865,10 @@
           </w:tcPr>
           <w:p>
             <w:r>
-              <w:t>Số nốt tần Xuất</w:t>
+              <w:t>Số nốt tần x</w:t>
+            </w:r>
+            <w:r>
+              <w:t>uất</w:t>
             </w:r>
           </w:p>
         </w:tc>
@@ -7798,7 +7943,7 @@
           </w:tcPr>
           <w:p>
             <w:r>
-              <w:t>Hệ số Mometume</w:t>
+              <w:t>Hệ số Mometum</w:t>
             </w:r>
           </w:p>
         </w:tc>
@@ -8831,11 +8976,11 @@
         <w:pStyle w:val="Text"/>
       </w:pPr>
       <w:r>
-        <w:t xml:space="preserve">Trong nghiên cứu này, chúng tôi đã đề xuất một phương pháp kết hợp giữa K-Means và SVM với ước lượng xác suất lớp để giải quyết bài toán dự đoán xu hướng của thị trường chứng khoán Việt Nam. Kết quả cho thấy, mô hình đề xuất vượt trội hơn hẳn so với BPNN truyền thống và mô hình SVM với ước lượng xác suất. Kết quả này khẳng định việc tiếp cận </w:t>
+        <w:t xml:space="preserve">Trong nghiên cứu này, chúng tôi đã đề xuất một phương pháp kết hợp giữa K-Means và SVM với ước lượng xác suất lớp để giải quyết bài toán dự đoán xu hướng của thị trường chứng khoán Việt Nam. Kết quả cho thấy, mô hình đề xuất vượt trội hơn hẳn so với BPNN truyền thống và mô hình SVM </w:t>
       </w:r>
       <w:r>
         <w:lastRenderedPageBreak/>
-        <w:t>bài toán dự đoán chứng khoán trên nền tảng SVM cho kết quả cao nhất, đồng thời cũng cho thấy khả năng giải quyết bài toán dự đoán trên thị trường đang phát triển ở Việt Nam là khả quan.</w:t>
+        <w:t>với ước lượng xác suất. Kết quả này khẳng định việc tiếp cận bài toán dự đoán chứng khoán trên nền tảng SVM cho kết quả cao nhất, đồng thời cũng cho thấy khả năng giải quyết bài toán dự đoán trên thị trường đang phát triển ở Việt Nam là khả quan.</w:t>
       </w:r>
     </w:p>
     <w:p>
@@ -8854,28 +8999,7 @@
         <w:pStyle w:val="ReferenceHead"/>
       </w:pPr>
       <w:r>
-        <w:t>PHỤ LỤC</w:t>
-      </w:r>
-    </w:p>
-    <w:p>
-      <w:pPr>
-        <w:pStyle w:val="ReferenceHead"/>
-      </w:pPr>
-      <w:r>
-        <w:t>LỜI CẢM ƠN</w:t>
-      </w:r>
-    </w:p>
-    <w:p>
-      <w:pPr>
-        <w:pStyle w:val="ReferenceHead"/>
-      </w:pPr>
-    </w:p>
-    <w:p>
-      <w:pPr>
-        <w:pStyle w:val="ReferenceHead"/>
-      </w:pPr>
-      <w:r>
-        <w:t>THAM KHẢO VÀ TRÍCH DẪN</w:t>
+        <w:t>TÀI LIỆU THAM KHẢO</w:t>
       </w:r>
     </w:p>
     <w:p>
@@ -9397,38 +9521,38 @@
         <w:pStyle w:val="References"/>
       </w:pPr>
       <w:r>
+        <w:t>Binoy B. Nair, V.P Mohandas, N.R. Sakthivel, A Genetic Algorithm Optimized Decision Tree-SVM based Stock Market Trend Prediction System, International Journal on Computer Science and Engineering Vol. 02, No. 09, 2981-2988, 2010.</w:t>
+      </w:r>
+    </w:p>
+    <w:p>
+      <w:pPr>
+        <w:pStyle w:val="References"/>
+      </w:pPr>
+      <w:r>
+        <w:t>J. C. Platt. Fast training o</w:t>
+      </w:r>
+      <w:r>
+        <w:t xml:space="preserve">f support vector machines using </w:t>
+      </w:r>
+      <w:r>
+        <w:t>sequential minimal opti</w:t>
+      </w:r>
+      <w:r>
+        <w:t xml:space="preserve">mization. MIT Press, Cambridge, </w:t>
+      </w:r>
+      <w:r>
+        <w:t>MA, USA, 199</w:t>
+      </w:r>
+      <w:r>
+        <w:t>9.</w:t>
+      </w:r>
+    </w:p>
+    <w:p>
+      <w:pPr>
+        <w:pStyle w:val="References"/>
+      </w:pPr>
+      <w:r>
         <w:lastRenderedPageBreak/>
-        <w:t>Binoy B. Nair, V.P Mohandas, N.R. Sakthivel, A Genetic Algorithm Optimized Decision Tree-SVM based Stock Market Trend Prediction System, International Journal on Computer Science and Engineering Vol. 02, No. 09, 2981-2988, 2010.</w:t>
-      </w:r>
-    </w:p>
-    <w:p>
-      <w:pPr>
-        <w:pStyle w:val="References"/>
-      </w:pPr>
-      <w:r>
-        <w:t>J. C. Platt. Fast training o</w:t>
-      </w:r>
-      <w:r>
-        <w:t xml:space="preserve">f support vector machines using </w:t>
-      </w:r>
-      <w:r>
-        <w:t>sequential minimal opti</w:t>
-      </w:r>
-      <w:r>
-        <w:t xml:space="preserve">mization. MIT Press, Cambridge, </w:t>
-      </w:r>
-      <w:r>
-        <w:t>MA, USA, 199</w:t>
-      </w:r>
-      <w:r>
-        <w:t>9.</w:t>
-      </w:r>
-    </w:p>
-    <w:p>
-      <w:pPr>
-        <w:pStyle w:val="References"/>
-      </w:pPr>
-      <w:r>
         <w:t xml:space="preserve">Shiyi Chen, Kyho Jeong, Wolfgang K. Hardle, </w:t>
       </w:r>
       <w:r>
@@ -9591,14 +9715,9 @@
         </w:rPr>
         <w:t xml:space="preserve">Dữ liệu chứng khoán, URL: </w:t>
       </w:r>
-      <w:hyperlink r:id="rId10" w:history="1">
-        <w:r>
-          <w:rPr>
-            <w:rStyle w:val="Hyperlink"/>
-          </w:rPr>
-          <w:t>http://www.cophieu68.com/export.php</w:t>
-        </w:r>
-      </w:hyperlink>
+      <w:r>
+        <w:t>http://www.cophieu68.com/export.php</w:t>
+      </w:r>
       <w:r>
         <w:t>.</w:t>
       </w:r>
@@ -9660,7 +9779,7 @@
       </w:pPr>
     </w:p>
     <w:sectPr>
-      <w:headerReference w:type="default" r:id="rId11"/>
+      <w:headerReference w:type="default" r:id="rId9"/>
       <w:pgSz w:w="12240" w:h="15840" w:code="1"/>
       <w:pgMar w:top="1008" w:right="936" w:bottom="1008" w:left="936" w:header="432" w:footer="432" w:gutter="0"/>
       <w:cols w:num="2" w:space="288"/>
@@ -9668,27 +9787,6 @@
     </w:sectPr>
   </w:body>
 </w:document>
-</file>
-
-<file path=word/comments.xml><?xml version="1.0" encoding="utf-8"?>
-<w:comments xmlns:ve="http://schemas.openxmlformats.org/markup-compatibility/2006" xmlns:o="urn:schemas-microsoft-com:office:office" xmlns:r="http://schemas.openxmlformats.org/officeDocument/2006/relationships" xmlns:m="http://schemas.openxmlformats.org/officeDocument/2006/math" xmlns:v="urn:schemas-microsoft-com:vml" xmlns:wp="http://schemas.openxmlformats.org/drawingml/2006/wordprocessingDrawing" xmlns:w10="urn:schemas-microsoft-com:office:word" xmlns:w="http://schemas.openxmlformats.org/wordprocessingml/2006/main" xmlns:wne="http://schemas.microsoft.com/office/word/2006/wordml">
-  <w:comment w:id="1" w:author="HotGa" w:date="2011-03-01T16:28:00Z" w:initials="H">
-    <w:p>
-      <w:pPr>
-        <w:pStyle w:val="CommentText"/>
-      </w:pPr>
-      <w:r>
-        <w:rPr>
-          <w:rStyle w:val="CommentReference"/>
-        </w:rPr>
-        <w:annotationRef/>
-      </w:r>
-      <w:r>
-        <w:t xml:space="preserve">Cái này không biết dịch </w:t>
-      </w:r>
-    </w:p>
-  </w:comment>
-</w:comments>
 </file>
 
 <file path=word/endnotes.xml><?xml version="1.0" encoding="utf-8"?>
@@ -9736,7 +9834,7 @@
         <w:rPr>
           <w:noProof/>
         </w:rPr>
-        <w:t>5</w:t>
+        <w:t>1</w:t>
       </w:r>
     </w:fldSimple>
   </w:p>
@@ -11063,6 +11161,7 @@
   <w:style w:type="character" w:default="1" w:styleId="DefaultParagraphFont">
     <w:name w:val="Default Paragraph Font"/>
     <w:uiPriority w:val="1"/>
+    <w:semiHidden/>
     <w:unhideWhenUsed/>
   </w:style>
   <w:style w:type="table" w:default="1" w:styleId="TableNormal">

</xml_diff>

<commit_message>
có cả abstract tiếng anh
</commit_message>
<xml_diff>
--- a/Document/DraftPaper.docx
+++ b/Document/DraftPaper.docx
@@ -19,10 +19,20 @@
       <w:pPr>
         <w:pStyle w:val="Title"/>
         <w:framePr w:w="0" w:hSpace="0" w:vSpace="0" w:wrap="auto" w:vAnchor="margin" w:hAnchor="text" w:xAlign="left" w:yAlign="inline"/>
-      </w:pPr>
-      <w:r>
+        <w:rPr>
+          <w:b/>
+          <w:sz w:val="24"/>
+          <w:szCs w:val="24"/>
+        </w:rPr>
+      </w:pPr>
+      <w:r>
+        <w:rPr>
+          <w:b/>
+          <w:sz w:val="24"/>
+          <w:szCs w:val="24"/>
+        </w:rPr>
         <w:lastRenderedPageBreak/>
-        <w:t>Phương Pháp Dự Đoán Xu Hướng Cổ Phiếu Dựa Trên Việc Kết Hợp K-Means Và SVM Với Ước Lượng Xác Suất Lớp</w:t>
+        <w:t>PHƯƠNG PHÁP DỰ ĐOÁN XU HƯỚNG CỔ PHIẾU DỰA TRÊN VIỆC KẾT HỢP K-MEANS VÀ SVM VỚI ƯỚC LƯỢNG XÁC SUẤT LỚP</w:t>
       </w:r>
     </w:p>
     <w:p>
@@ -32,11 +42,27 @@
     </w:p>
     <w:p>
       <w:pPr>
+        <w:pStyle w:val="Text"/>
+        <w:jc w:val="center"/>
+        <w:rPr>
+          <w:b/>
+        </w:rPr>
+      </w:pPr>
+      <w:r>
+        <w:rPr>
+          <w:b/>
+        </w:rPr>
+        <w:t>Vạn Duy Thanh Long, Lê Minh Duy, Nguyễn Hoàng Tú Anh</w:t>
+      </w:r>
+    </w:p>
+    <w:p>
+      <w:pPr>
         <w:pStyle w:val="Authors"/>
         <w:framePr w:w="0" w:hSpace="0" w:vSpace="0" w:wrap="auto" w:vAnchor="margin" w:hAnchor="text" w:xAlign="left" w:yAlign="inline"/>
-      </w:pPr>
-      <w:r>
-        <w:t>Vạn Duy Thanh Long, Lê Minh Duy, Nguyễn Hoàng Tú Anh</w:t>
+        <w:spacing w:line="276" w:lineRule="auto"/>
+      </w:pPr>
+      <w:r>
+        <w:t>Trường Đại Học Khoa Học Tự Nhiên, ĐHQG - HCM</w:t>
       </w:r>
     </w:p>
     <w:p>
@@ -74,7 +100,7 @@
           <w:sz w:val="22"/>
           <w:szCs w:val="22"/>
         </w:rPr>
-        <w:t xml:space="preserve">Trong bài báo này, chúng tôi đề xuất một mô hình kết hợp giữa K-Means và SVM với ước lượng xác suất lớp để giải quyết bài toán phân lớp cho dự đoán xu hướng </w:t>
+        <w:t>Trong bài báo này, chúng tôi đề xuất một mô hình kết hợp giữa K-Means và SVM với ước lượng xác suất lớp</w:t>
       </w:r>
       <w:r>
         <w:rPr>
@@ -82,7 +108,7 @@
           <w:sz w:val="22"/>
           <w:szCs w:val="22"/>
         </w:rPr>
-        <w:t xml:space="preserve">các </w:t>
+        <w:t>, gọi là K-SVMeans,</w:t>
       </w:r>
       <w:r>
         <w:rPr>
@@ -90,7 +116,7 @@
           <w:sz w:val="22"/>
           <w:szCs w:val="22"/>
         </w:rPr>
-        <w:t xml:space="preserve">mã </w:t>
+        <w:t xml:space="preserve"> để giải quyết bài toán phân lớp cho dự đoán xu hướng </w:t>
       </w:r>
       <w:r>
         <w:rPr>
@@ -98,7 +124,7 @@
           <w:sz w:val="22"/>
           <w:szCs w:val="22"/>
         </w:rPr>
-        <w:t xml:space="preserve">cổ phiếu </w:t>
+        <w:t xml:space="preserve">các </w:t>
       </w:r>
       <w:r>
         <w:rPr>
@@ -106,7 +132,7 @@
           <w:sz w:val="22"/>
           <w:szCs w:val="22"/>
         </w:rPr>
-        <w:t>ở th</w:t>
+        <w:t xml:space="preserve">mã </w:t>
       </w:r>
       <w:r>
         <w:rPr>
@@ -114,7 +140,7 @@
           <w:sz w:val="22"/>
           <w:szCs w:val="22"/>
         </w:rPr>
-        <w:t>ị trường Việt Nam. V</w:t>
+        <w:t xml:space="preserve">cổ phiếu </w:t>
       </w:r>
       <w:r>
         <w:rPr>
@@ -122,7 +148,7 @@
           <w:sz w:val="22"/>
           <w:szCs w:val="22"/>
         </w:rPr>
-        <w:t xml:space="preserve">iệc dự đoán được thực hiện không chỉ ở chu kỳ 1 ngày tiếp theo mà </w:t>
+        <w:t>ở th</w:t>
       </w:r>
       <w:r>
         <w:rPr>
@@ -130,7 +156,7 @@
           <w:sz w:val="22"/>
           <w:szCs w:val="22"/>
         </w:rPr>
-        <w:t>cho cả</w:t>
+        <w:t>ị trường Việt Nam. V</w:t>
       </w:r>
       <w:r>
         <w:rPr>
@@ -138,7 +164,7 @@
           <w:sz w:val="22"/>
           <w:szCs w:val="22"/>
         </w:rPr>
-        <w:t xml:space="preserve"> chu kỳ 5 ngày. Để đánh giá độ chính xác của mô hình đề xuất, chúng tôi so sánh hiệu quả dự đoán với mô hì</w:t>
+        <w:t xml:space="preserve">iệc dự đoán được thực hiện không chỉ ở chu kỳ 1 ngày tiếp theo mà </w:t>
       </w:r>
       <w:r>
         <w:rPr>
@@ -146,7 +172,39 @@
           <w:sz w:val="22"/>
           <w:szCs w:val="22"/>
         </w:rPr>
-        <w:t>nh mạng nơ-ron nhân tạo,</w:t>
+        <w:t>cho cả</w:t>
+      </w:r>
+      <w:r>
+        <w:rPr>
+          <w:b w:val="0"/>
+          <w:sz w:val="22"/>
+          <w:szCs w:val="22"/>
+        </w:rPr>
+        <w:t xml:space="preserve"> chu kỳ 5 ngày. Để đánh giá độ chính xác của mô hình đề xuất, chúng tôi so sánh hiệu quả dự đoán với mô hì</w:t>
+      </w:r>
+      <w:r>
+        <w:rPr>
+          <w:b w:val="0"/>
+          <w:sz w:val="22"/>
+          <w:szCs w:val="22"/>
+        </w:rPr>
+        <w:t xml:space="preserve">nh mạng nơ-ron </w:t>
+      </w:r>
+      <w:r>
+        <w:rPr>
+          <w:b w:val="0"/>
+          <w:sz w:val="22"/>
+          <w:szCs w:val="22"/>
+        </w:rPr>
+        <w:t>lan truyền ngược</w:t>
+      </w:r>
+      <w:r>
+        <w:rPr>
+          <w:b w:val="0"/>
+          <w:sz w:val="22"/>
+          <w:szCs w:val="22"/>
+        </w:rPr>
+        <w:t>,</w:t>
       </w:r>
       <w:r>
         <w:rPr>
@@ -383,22 +441,35 @@
     </w:p>
     <w:p>
       <w:pPr>
-        <w:pStyle w:val="Caption"/>
+        <w:pStyle w:val="Text"/>
       </w:pPr>
       <w:r>
         <w:t>Gần đây, các nghiên cứu đạt được hiệu quả cao thường đi theo hướng tính toán mềm và khai thác dữ liệu</w:t>
       </w:r>
-      <w:fldSimple w:instr=" REF _Ref288225117 \h ">
-        <w:r>
-          <w:t>[</w:t>
-        </w:r>
-        <w:r>
-          <w:rPr>
-            <w:noProof/>
-          </w:rPr>
-          <w:t>8</w:t>
-        </w:r>
-      </w:fldSimple>
+      <w:r>
+        <w:t xml:space="preserve"> </w:t>
+      </w:r>
+      <w:r>
+        <w:fldChar w:fldCharType="begin"/>
+      </w:r>
+      <w:r>
+        <w:instrText xml:space="preserve"> REF _Ref288225117 \h </w:instrText>
+      </w:r>
+      <w:r>
+        <w:fldChar w:fldCharType="separate"/>
+      </w:r>
+      <w:r>
+        <w:t>[</w:t>
+      </w:r>
+      <w:r>
+        <w:rPr>
+          <w:noProof/>
+        </w:rPr>
+        <w:t>8</w:t>
+      </w:r>
+      <w:r>
+        <w:fldChar w:fldCharType="end"/>
+      </w:r>
       <w:r>
         <w:t>]</w:t>
       </w:r>
@@ -432,250 +503,427 @@
       <w:r>
         <w:t xml:space="preserve">cho dự đoán xu hướng </w:t>
       </w:r>
-      <w:fldSimple w:instr=" REF _Ref288225095 \h ">
-        <w:r>
-          <w:t>[</w:t>
-        </w:r>
-        <w:r>
-          <w:rPr>
-            <w:noProof/>
-          </w:rPr>
-          <w:t>19</w:t>
-        </w:r>
-      </w:fldSimple>
+      <w:r>
+        <w:fldChar w:fldCharType="begin"/>
+      </w:r>
+      <w:r>
+        <w:instrText xml:space="preserve"> REF _Ref288225629 \h </w:instrText>
+      </w:r>
+      <w:r>
+        <w:fldChar w:fldCharType="separate"/>
+      </w:r>
+      <w:r>
+        <w:t>[</w:t>
+      </w:r>
+      <w:r>
+        <w:rPr>
+          <w:noProof/>
+        </w:rPr>
+        <w:t>12</w:t>
+      </w:r>
+      <w:r>
+        <w:fldChar w:fldCharType="end"/>
+      </w:r>
+      <w:r>
+        <w:t xml:space="preserve">], </w:t>
+      </w:r>
+      <w:r>
+        <w:fldChar w:fldCharType="begin"/>
+      </w:r>
+      <w:r>
+        <w:instrText xml:space="preserve"> REF _Ref288225095 \h </w:instrText>
+      </w:r>
+      <w:r>
+        <w:fldChar w:fldCharType="separate"/>
+      </w:r>
+      <w:r>
+        <w:t>[</w:t>
+      </w:r>
+      <w:r>
+        <w:rPr>
+          <w:noProof/>
+        </w:rPr>
+        <w:t>1</w:t>
+      </w:r>
+      <w:r>
+        <w:rPr>
+          <w:noProof/>
+        </w:rPr>
+        <w:t>9</w:t>
+      </w:r>
+      <w:r>
+        <w:fldChar w:fldCharType="end"/>
+      </w:r>
       <w:r>
         <w:t>]</w:t>
       </w:r>
       <w:r>
         <w:t xml:space="preserve">, </w:t>
       </w:r>
-      <w:fldSimple w:instr=" REF _Ref288225170 \h ">
-        <w:r>
-          <w:t>[</w:t>
-        </w:r>
-        <w:r>
-          <w:rPr>
-            <w:noProof/>
-          </w:rPr>
-          <w:t>20</w:t>
-        </w:r>
-      </w:fldSimple>
+      <w:r>
+        <w:fldChar w:fldCharType="begin"/>
+      </w:r>
+      <w:r>
+        <w:instrText xml:space="preserve"> REF _Ref288225170 \h </w:instrText>
+      </w:r>
+      <w:r>
+        <w:fldChar w:fldCharType="separate"/>
+      </w:r>
+      <w:r>
+        <w:t>[</w:t>
+      </w:r>
+      <w:r>
+        <w:rPr>
+          <w:noProof/>
+        </w:rPr>
+        <w:t>20</w:t>
+      </w:r>
+      <w:r>
+        <w:fldChar w:fldCharType="end"/>
+      </w:r>
       <w:r>
         <w:t>]</w:t>
       </w:r>
       <w:r>
+        <w:t>.</w:t>
+      </w:r>
+      <w:r>
+        <w:t xml:space="preserve"> </w:t>
+      </w:r>
+      <w:r>
+        <w:t xml:space="preserve">Từ những </w:t>
+      </w:r>
+      <w:r>
+        <w:t xml:space="preserve">thành tựu ban đầu, người ta xây dựng các hệ lai giữa ANN và tính toán mờ </w:t>
+      </w:r>
+      <w:r>
+        <w:fldChar w:fldCharType="begin"/>
+      </w:r>
+      <w:r>
+        <w:instrText xml:space="preserve"> REF _Ref288225143 \h </w:instrText>
+      </w:r>
+      <w:r>
+        <w:fldChar w:fldCharType="separate"/>
+      </w:r>
+      <w:r>
+        <w:t>[</w:t>
+      </w:r>
+      <w:r>
+        <w:rPr>
+          <w:noProof/>
+        </w:rPr>
+        <w:t>1</w:t>
+      </w:r>
+      <w:r>
+        <w:fldChar w:fldCharType="end"/>
+      </w:r>
+      <w:r>
+        <w:t>]</w:t>
+      </w:r>
+      <w:r>
         <w:t xml:space="preserve">, </w:t>
       </w:r>
-      <w:fldSimple w:instr=" REF _Ref288225629 \h ">
-        <w:r>
-          <w:t>[</w:t>
-        </w:r>
-        <w:r>
-          <w:rPr>
-            <w:noProof/>
-          </w:rPr>
-          <w:t>12</w:t>
-        </w:r>
-      </w:fldSimple>
+      <w:r>
+        <w:fldChar w:fldCharType="begin"/>
+      </w:r>
+      <w:r>
+        <w:instrText xml:space="preserve"> REF _Ref288225598 \h </w:instrText>
+      </w:r>
+      <w:r>
+        <w:fldChar w:fldCharType="separate"/>
+      </w:r>
+      <w:r>
+        <w:t>[</w:t>
+      </w:r>
+      <w:r>
+        <w:rPr>
+          <w:noProof/>
+        </w:rPr>
+        <w:t>3</w:t>
+      </w:r>
+      <w:r>
+        <w:fldChar w:fldCharType="end"/>
+      </w:r>
       <w:r>
         <w:t>]</w:t>
       </w:r>
       <w:r>
+        <w:t xml:space="preserve">, ANN và thuật </w:t>
+      </w:r>
+      <w:r>
+        <w:t>giải di truyền</w:t>
+      </w:r>
+      <w:r>
+        <w:t xml:space="preserve"> </w:t>
+      </w:r>
+      <w:r>
+        <w:fldChar w:fldCharType="begin"/>
+      </w:r>
+      <w:r>
+        <w:instrText xml:space="preserve"> REF _Ref288225660 \h </w:instrText>
+      </w:r>
+      <w:r>
+        <w:fldChar w:fldCharType="separate"/>
+      </w:r>
+      <w:r>
+        <w:t>[</w:t>
+      </w:r>
+      <w:r>
+        <w:rPr>
+          <w:noProof/>
+        </w:rPr>
+        <w:t>13</w:t>
+      </w:r>
+      <w:r>
+        <w:fldChar w:fldCharType="end"/>
+      </w:r>
+      <w:r>
+        <w:t>]</w:t>
+      </w:r>
+      <w:r>
         <w:t>.</w:t>
       </w:r>
       <w:r>
         <w:t xml:space="preserve"> </w:t>
       </w:r>
       <w:r>
-        <w:t xml:space="preserve">Từ những </w:t>
-      </w:r>
-      <w:r>
-        <w:t xml:space="preserve">thành tựu ban đầu, người ta xây dựng các hệ lai giữa ANN và tính toán mờ </w:t>
-      </w:r>
-      <w:fldSimple w:instr=" REF _Ref288225143 \h ">
-        <w:r>
-          <w:t>[</w:t>
-        </w:r>
-        <w:r>
-          <w:rPr>
-            <w:noProof/>
-          </w:rPr>
-          <w:t>1</w:t>
-        </w:r>
-      </w:fldSimple>
+        <w:t xml:space="preserve">Tuy nhiên, </w:t>
+      </w:r>
+      <w:r>
+        <w:t xml:space="preserve">hướng tiếp cận này tồn tại </w:t>
+      </w:r>
+      <w:r>
+        <w:t>một số</w:t>
+      </w:r>
+      <w:r>
+        <w:t xml:space="preserve"> nhược điểm. Mô hình mạng nơ-ron nhân tạo đặc biệt là mạ</w:t>
+      </w:r>
+      <w:r>
+        <w:t>ng lan truyền ngược (BPNN</w:t>
+      </w:r>
+      <w:r>
+        <w:t>) cần dữ liệu huấn luyện lớn</w:t>
+      </w:r>
+      <w:r>
+        <w:t xml:space="preserve"> và khó tổng quát</w:t>
+      </w:r>
+      <w:r>
+        <w:t xml:space="preserve"> hóa được dữ liệu vì</w:t>
+      </w:r>
+      <w:r>
+        <w:t xml:space="preserve"> thường xảy ra quá khớp bởi những giá trị tối ưu cục bộ mà mô hình đạt được. Cùng lúc đó, </w:t>
+      </w:r>
+      <w:r>
+        <w:t>máy học</w:t>
+      </w:r>
+      <w:r>
+        <w:t xml:space="preserve"> véc tơ hỗ trợ (SVM), </w:t>
+      </w:r>
+      <w:r>
+        <w:t xml:space="preserve">được </w:t>
+      </w:r>
+      <w:r>
+        <w:t>phát triển bởi Vapnik (1995), là một hướng mới được ưa chuộng nhờ khả năng tổng quát hóa cao</w:t>
+      </w:r>
+      <w:r>
+        <w:t xml:space="preserve">, hiệu quả đối với dữ liệu nhiều chiều và biến động phi tuyến. </w:t>
+      </w:r>
+      <w:r>
+        <w:t>C</w:t>
+      </w:r>
+      <w:r>
+        <w:t>ác</w:t>
+      </w:r>
+      <w:r>
+        <w:t xml:space="preserve"> kết quả của</w:t>
+      </w:r>
+      <w:r>
+        <w:t xml:space="preserve"> mô hình SVM </w:t>
+      </w:r>
+      <w:r>
+        <w:t>cùng những cải tiến</w:t>
+      </w:r>
+      <w:r>
+        <w:t xml:space="preserve"> </w:t>
+      </w:r>
+      <w:r>
+        <w:t>cho thấy</w:t>
+      </w:r>
+      <w:r>
+        <w:t xml:space="preserve"> hiệu quả dự đoán</w:t>
+      </w:r>
+      <w:r>
+        <w:t xml:space="preserve"> </w:t>
+      </w:r>
+      <w:r>
+        <w:t>rất tốt</w:t>
+      </w:r>
+      <w:r>
+        <w:t xml:space="preserve">. Mô hình SVM cải tiến bằng việc kết hợp với tính toán mờ và thuật giải di truyền cho kết quả tốt hơn BPNN với cùng cải tiến trong việc dự đoán xu hướng </w:t>
+      </w:r>
+      <w:r>
+        <w:t>chứng khoán ở thị trường Đài Loan</w:t>
+      </w:r>
+      <w:r>
+        <w:rPr>
+          <w:bCs/>
+          <w:szCs w:val="22"/>
+        </w:rPr>
+        <w:fldChar w:fldCharType="begin"/>
+      </w:r>
+      <w:r>
+        <w:instrText xml:space="preserve"> REF _Ref288225017 \h </w:instrText>
+      </w:r>
+      <w:r>
+        <w:rPr>
+          <w:bCs/>
+          <w:szCs w:val="22"/>
+        </w:rPr>
+        <w:fldChar w:fldCharType="separate"/>
+      </w:r>
+      <w:r>
+        <w:t xml:space="preserve"> </w:t>
+      </w:r>
+      <w:r>
+        <w:t>[</w:t>
+      </w:r>
+      <w:r>
+        <w:rPr>
+          <w:noProof/>
+        </w:rPr>
+        <w:t>6</w:t>
+      </w:r>
+      <w:r>
+        <w:fldChar w:fldCharType="end"/>
+      </w:r>
       <w:r>
         <w:t>]</w:t>
       </w:r>
       <w:r>
+        <w:t>.</w:t>
+      </w:r>
+      <w:r>
+        <w:t xml:space="preserve"> </w:t>
+      </w:r>
+      <w:r>
+        <w:t>Sự kết hợp giữa SVM với phương pháp trích chọn đặc trưng cũng đem lại kết quả vượt trội so với BPNN truyền thống trong việc dự đoán xu hướng chỉ số NASDAQ</w:t>
+      </w:r>
+      <w:r>
+        <w:t xml:space="preserve"> </w:t>
+      </w:r>
+      <w:r>
+        <w:fldChar w:fldCharType="begin"/>
+      </w:r>
+      <w:r>
+        <w:instrText xml:space="preserve"> REF _Ref288225260 \h </w:instrText>
+      </w:r>
+      <w:r>
+        <w:fldChar w:fldCharType="separate"/>
+      </w:r>
+      <w:r>
+        <w:t>[</w:t>
+      </w:r>
+      <w:r>
+        <w:rPr>
+          <w:noProof/>
+        </w:rPr>
+        <w:t>14</w:t>
+      </w:r>
+      <w:r>
+        <w:fldChar w:fldCharType="end"/>
+      </w:r>
+      <w:r>
+        <w:t>]</w:t>
+      </w:r>
+      <w:r>
+        <w:t xml:space="preserve">. Bên cạnh đó, bằng cách áp dụng lý thuyết hộp vào mô hình SVM hồi quy (SVR), hệ thống hỗ trợ ra quyết định mua bán </w:t>
+      </w:r>
+      <w:r>
+        <w:t xml:space="preserve">các </w:t>
+      </w:r>
+      <w:r>
+        <w:t>cổ phiếu</w:t>
+      </w:r>
+      <w:r>
+        <w:t xml:space="preserve"> trong danh mục S&amp;P</w:t>
+      </w:r>
+      <w:r>
+        <w:t xml:space="preserve"> </w:t>
+      </w:r>
+      <w:r>
+        <w:t xml:space="preserve">500 cũng đem về lợi nhuận cao hơn hẳn so với phương pháp mua và giữ </w:t>
+      </w:r>
+      <w:r>
+        <w:fldChar w:fldCharType="begin"/>
+      </w:r>
+      <w:r>
+        <w:instrText xml:space="preserve"> REF _Ref288225274 \h </w:instrText>
+      </w:r>
+      <w:r>
+        <w:fldChar w:fldCharType="separate"/>
+      </w:r>
+      <w:r>
+        <w:t>[</w:t>
+      </w:r>
+      <w:r>
+        <w:rPr>
+          <w:noProof/>
+        </w:rPr>
+        <w:t>2</w:t>
+      </w:r>
+      <w:r>
+        <w:rPr>
+          <w:noProof/>
+        </w:rPr>
+        <w:t>3</w:t>
+      </w:r>
+      <w:r>
+        <w:fldChar w:fldCharType="end"/>
+      </w:r>
+      <w:r>
+        <w:t xml:space="preserve">]. </w:t>
+      </w:r>
+      <w:r>
+        <w:t>Ngoài ra</w:t>
+      </w:r>
+      <w:r>
         <w:t xml:space="preserve">, </w:t>
       </w:r>
-      <w:fldSimple w:instr=" REF _Ref288225598 \h ">
-        <w:r>
-          <w:t>[</w:t>
-        </w:r>
-        <w:r>
-          <w:rPr>
-            <w:noProof/>
-          </w:rPr>
-          <w:t>3</w:t>
-        </w:r>
-      </w:fldSimple>
-      <w:r>
-        <w:t>]</w:t>
-      </w:r>
-      <w:r>
-        <w:t xml:space="preserve">, ANN và thuật </w:t>
-      </w:r>
-      <w:r>
-        <w:t>giải di truyền</w:t>
+      <w:r>
+        <w:t>với mục đích nâng cao độ chính xác</w:t>
       </w:r>
       <w:r>
         <w:t xml:space="preserve"> </w:t>
       </w:r>
-      <w:fldSimple w:instr=" REF _Ref288225660 \h ">
-        <w:r>
-          <w:t>[</w:t>
-        </w:r>
-        <w:r>
-          <w:rPr>
-            <w:noProof/>
-          </w:rPr>
-          <w:t>1</w:t>
-        </w:r>
-        <w:r>
-          <w:rPr>
-            <w:noProof/>
-          </w:rPr>
-          <w:t>3</w:t>
-        </w:r>
-      </w:fldSimple>
-      <w:r>
-        <w:t>]</w:t>
-      </w:r>
-      <w:r>
-        <w:t xml:space="preserve">.Tuy nhiên, </w:t>
-      </w:r>
-      <w:r>
-        <w:t xml:space="preserve">hướng tiếp cận này tồn tại </w:t>
-      </w:r>
-      <w:r>
-        <w:t>một số</w:t>
-      </w:r>
-      <w:r>
-        <w:t xml:space="preserve"> nhược điểm. Mô hình mạng nơ-ron nhân tạo đặc biệt là mạ</w:t>
-      </w:r>
-      <w:r>
-        <w:t>ng lan truyền ngược (BPNN</w:t>
-      </w:r>
-      <w:r>
-        <w:t>) cần dữ liệu huấn luyện lớn</w:t>
-      </w:r>
-      <w:r>
-        <w:t xml:space="preserve"> và khó tổng quát</w:t>
-      </w:r>
-      <w:r>
-        <w:t xml:space="preserve"> hóa được dữ liệu vì</w:t>
-      </w:r>
-      <w:r>
-        <w:t xml:space="preserve"> thường xảy ra quá khớp bởi những giá trị tối ưu cục bộ mà mô hình đạt được. Cùng lúc đó, </w:t>
-      </w:r>
-      <w:r>
-        <w:t>máy học</w:t>
-      </w:r>
-      <w:r>
-        <w:t xml:space="preserve"> véc tơ hỗ trợ (SVM), </w:t>
-      </w:r>
-      <w:r>
-        <w:t xml:space="preserve">được </w:t>
-      </w:r>
-      <w:r>
-        <w:t>phát triển bởi Vapnik (1995), là một hướng mới được ưa chuộng nhờ khả năng tổng quát hóa cao</w:t>
-      </w:r>
-      <w:r>
-        <w:t xml:space="preserve">, hiệu quả đối với dữ liệu nhiều chiều và biến động phi tuyến. </w:t>
-      </w:r>
-      <w:r>
-        <w:t>C</w:t>
-      </w:r>
-      <w:r>
-        <w:t>ác</w:t>
-      </w:r>
-      <w:r>
-        <w:t xml:space="preserve"> kết quả của</w:t>
-      </w:r>
-      <w:r>
-        <w:t xml:space="preserve"> mô hình SVM </w:t>
-      </w:r>
-      <w:r>
-        <w:t>cùng những cải tiến</w:t>
-      </w:r>
-      <w:r>
-        <w:t xml:space="preserve"> </w:t>
-      </w:r>
-      <w:r>
-        <w:t>cho thấy</w:t>
-      </w:r>
-      <w:r>
-        <w:t xml:space="preserve"> hiệu quả dự đoán</w:t>
-      </w:r>
-      <w:r>
-        <w:t xml:space="preserve"> </w:t>
-      </w:r>
-      <w:r>
-        <w:t>rất tốt</w:t>
-      </w:r>
-      <w:r>
-        <w:t xml:space="preserve">. Mô hình SVM cải tiến bằng việc kết hợp với tính toán mờ và thuật giải di truyền cho kết quả tốt hơn BPNN với cùng cải tiến trong việc dự đoán xu hướng </w:t>
-      </w:r>
-      <w:r>
-        <w:t xml:space="preserve">chứng khoán ở thị trường Đài Loan </w:t>
-      </w:r>
       <w:r>
         <w:fldChar w:fldCharType="begin"/>
       </w:r>
       <w:r>
-        <w:instrText xml:space="preserve"> REF _Ref288225017 \h </w:instrText>
+        <w:instrText xml:space="preserve"> REF _Ref288225613 \h </w:instrText>
       </w:r>
       <w:r>
         <w:fldChar w:fldCharType="separate"/>
       </w:r>
       <w:r>
-        <w:t xml:space="preserve"> </w:t>
-      </w:r>
-    </w:p>
-    <w:p>
-      <w:pPr>
-        <w:pStyle w:val="Text"/>
-      </w:pPr>
-      <w:r>
         <w:t>[</w:t>
       </w:r>
       <w:r>
         <w:rPr>
           <w:noProof/>
         </w:rPr>
-        <w:t>6</w:t>
+        <w:t>9</w:t>
       </w:r>
       <w:r>
         <w:fldChar w:fldCharType="end"/>
       </w:r>
       <w:r>
-        <w:t>]</w:t>
-      </w:r>
-      <w:r>
-        <w:t>.</w:t>
-      </w:r>
-      <w:r>
-        <w:t>Sự kết hợp giữa SVM với phương pháp trích chọn đặc trưng cũng đem lại kết quả vượt trội so với BPNN truyền thống trong việc dự đoán xu hướng chỉ số NASDAQ</w:t>
-      </w:r>
-      <w:r>
-        <w:t xml:space="preserve"> </w:t>
+        <w:t xml:space="preserve">], </w:t>
       </w:r>
       <w:r>
         <w:fldChar w:fldCharType="begin"/>
       </w:r>
       <w:r>
-        <w:instrText xml:space="preserve"> REF _Ref288225260 \h </w:instrText>
+        <w:instrText xml:space="preserve"> REF _Ref288225557 \h </w:instrText>
       </w:r>
       <w:r>
         <w:fldChar w:fldCharType="separate"/>
@@ -687,106 +935,13 @@
         <w:rPr>
           <w:noProof/>
         </w:rPr>
-        <w:t>14</w:t>
-      </w:r>
-      <w:r>
-        <w:fldChar w:fldCharType="end"/>
-      </w:r>
-      <w:r>
-        <w:t>]</w:t>
-      </w:r>
-      <w:r>
-        <w:t xml:space="preserve">. Bên cạnh đó, bằng cách áp dụng lý thuyết hộp vào mô hình SVM hồi quy (SVR), hệ thống hỗ trợ ra quyết định mua bán </w:t>
-      </w:r>
-      <w:r>
-        <w:t xml:space="preserve">các </w:t>
-      </w:r>
-      <w:r>
-        <w:t>cổ phiếu</w:t>
-      </w:r>
-      <w:r>
-        <w:t xml:space="preserve"> trong danh mục S&amp;P500 cũng đem về lợi nhuận cao hơn hẳn so với phương pháp mua và giữ </w:t>
-      </w:r>
-      <w:r>
-        <w:fldChar w:fldCharType="begin"/>
-      </w:r>
-      <w:r>
-        <w:instrText xml:space="preserve"> REF _Ref288225274 \h </w:instrText>
-      </w:r>
-      <w:r>
-        <w:fldChar w:fldCharType="separate"/>
-      </w:r>
-      <w:r>
-        <w:t>[</w:t>
+        <w:t>1</w:t>
       </w:r>
       <w:r>
         <w:rPr>
           <w:noProof/>
         </w:rPr>
-        <w:t>23</w:t>
-      </w:r>
-      <w:r>
-        <w:fldChar w:fldCharType="end"/>
-      </w:r>
-      <w:r>
-        <w:t xml:space="preserve">]. </w:t>
-      </w:r>
-      <w:r>
-        <w:t>Ngoài ra</w:t>
-      </w:r>
-      <w:r>
-        <w:t xml:space="preserve">, </w:t>
-      </w:r>
-      <w:r>
-        <w:t>với mục đích nâng cao độ chính xác</w:t>
-      </w:r>
-      <w:r>
-        <w:t xml:space="preserve"> </w:t>
-      </w:r>
-      <w:r>
-        <w:fldChar w:fldCharType="begin"/>
-      </w:r>
-      <w:r>
-        <w:instrText xml:space="preserve"> REF _Ref288225557 \h </w:instrText>
-      </w:r>
-      <w:r>
-        <w:fldChar w:fldCharType="separate"/>
-      </w:r>
-      <w:r>
-        <w:t>[</w:t>
-      </w:r>
-      <w:r>
-        <w:rPr>
-          <w:noProof/>
-        </w:rPr>
-        <w:t>10</w:t>
-      </w:r>
-      <w:r>
-        <w:fldChar w:fldCharType="end"/>
-      </w:r>
-      <w:r>
-        <w:t>]</w:t>
-      </w:r>
-      <w:r>
-        <w:t xml:space="preserve">, </w:t>
-      </w:r>
-      <w:r>
-        <w:fldChar w:fldCharType="begin"/>
-      </w:r>
-      <w:r>
-        <w:instrText xml:space="preserve"> REF _Ref288225613 \h </w:instrText>
-      </w:r>
-      <w:r>
-        <w:fldChar w:fldCharType="separate"/>
-      </w:r>
-      <w:r>
-        <w:t>[</w:t>
-      </w:r>
-      <w:r>
-        <w:rPr>
-          <w:noProof/>
-        </w:rPr>
-        <w:t>9</w:t>
+        <w:t>0</w:t>
       </w:r>
       <w:r>
         <w:fldChar w:fldCharType="end"/>
@@ -847,11 +1002,11 @@
         <w:pStyle w:val="Text"/>
       </w:pPr>
       <w:r>
-        <w:t xml:space="preserve">Đối với thị trường chứng khoán non trẻ và đang trong giai đoạn phát triển như Việt Nam, có rất ít nghiên cứu theo hướng tính toán mềm được áp dụng thành công. Việc giải quyết bài toán dự đoán xu </w:t>
+        <w:t xml:space="preserve">Đối với thị trường chứng khoán non trẻ và đang trong giai đoạn phát triển như Việt Nam, có rất ít nghiên cứu theo hướng tính toán mềm được áp dụng thành công. Việc giải quyết bài toán dự đoán xu hướng cổ phiếu với hai nhãn lớp tăng và giảm cũng không phản ánh hết đặc trưng của xu hướng cổ phiếu Việt Nam, do giá cổ phiểu trong rất nhiều giai đoạn được nhận định là không có xu hướng. Vì vậy, trong </w:t>
       </w:r>
       <w:r>
         <w:lastRenderedPageBreak/>
-        <w:t>hướng cổ phiếu với hai nhãn lớp tăng và giảm cũng không phản ánh hết đặc trưng của xu hướng cổ phiếu Việt Nam, do giá cổ phiểu trong rất nhiều giai đoạn được nhận định là không có xu hướng. Vì vậy, trong nghiên cứu này, chúng tôi sẽ giải quyết bài toán phân ba lớp: xu hướng tăng, xu hướng giảm và không có xu hướng.</w:t>
+        <w:t>nghiên cứu này, chúng tôi sẽ giải quyết bài toán phân ba lớp: xu hướng tăng, xu hướng giảm và không có xu hướng.</w:t>
       </w:r>
       <w:r>
         <w:t xml:space="preserve"> Vận dụng ý tưởng của phương pháp hai giai đoạn</w:t>
@@ -1148,7 +1303,13 @@
         <w:rPr>
           <w:noProof/>
         </w:rPr>
-        <w:t>22</w:t>
+        <w:t>2</w:t>
+      </w:r>
+      <w:r>
+        <w:rPr>
+          <w:noProof/>
+        </w:rPr>
+        <w:t>2</w:t>
       </w:r>
       <w:r>
         <w:fldChar w:fldCharType="end"/>
@@ -2621,7 +2782,6 @@
         <w:rPr>
           <w:rFonts w:eastAsiaTheme="minorEastAsia"/>
         </w:rPr>
-        <w:lastRenderedPageBreak/>
         <w:t xml:space="preserve">Thỏa mãn: </w:t>
       </w:r>
       <m:oMath>
@@ -2864,7 +3024,14 @@
         <w:rPr>
           <w:rFonts w:eastAsiaTheme="minorEastAsia"/>
         </w:rPr>
-        <w:t xml:space="preserve"> từ bài toán (3), ta sẽ thu đươc các giá trị tối ưu w* và b* của siêu phẳng. Chỉ có các mẫu có </w:t>
+        <w:t xml:space="preserve"> từ bài toán (3), ta sẽ thu đươc các giá trị tối ưu w* và b* của siêu phẳng. </w:t>
+      </w:r>
+      <w:r>
+        <w:rPr>
+          <w:rFonts w:eastAsiaTheme="minorEastAsia"/>
+        </w:rPr>
+        <w:lastRenderedPageBreak/>
+        <w:t xml:space="preserve">Chỉ có các mẫu có </w:t>
       </w:r>
       <m:oMath>
         <m:sSub>
@@ -3768,7 +3935,13 @@
         <w:t xml:space="preserve">against-one, còn gọi pairwise). </w:t>
       </w:r>
       <w:r>
-        <w:t>Vì vậy, sẽ có k(k-1)/2 bộ phân lớp được xây dựng để phân biệt mỗi cặp lớp. Trong SVM, để dự đoán được nhãn lớp, ta áp dụng chiến lược bỏ phiếu</w:t>
+        <w:t>Vì vậy, sẽ có k(k-1)/2 bộ phân lớp được xây dựng để phân biệt mỗi cặp lớp. Trong SVM</w:t>
+      </w:r>
+      <w:r>
+        <w:t xml:space="preserve"> truyền thống</w:t>
+      </w:r>
+      <w:r>
+        <w:t>, để dự đoán được nhãn lớp, ta áp dụng chiến lược bỏ phiếu</w:t>
       </w:r>
       <w:r>
         <w:t xml:space="preserve">. </w:t>
@@ -3801,7 +3974,13 @@
         <w:rPr>
           <w:noProof/>
         </w:rPr>
-        <w:t>24</w:t>
+        <w:t>2</w:t>
+      </w:r>
+      <w:r>
+        <w:rPr>
+          <w:noProof/>
+        </w:rPr>
+        <w:t>4</w:t>
       </w:r>
       <w:r>
         <w:fldChar w:fldCharType="end"/>
@@ -4238,7 +4417,13 @@
         <w:rPr>
           <w:noProof/>
         </w:rPr>
-        <w:t>18</w:t>
+        <w:t>1</w:t>
+      </w:r>
+      <w:r>
+        <w:rPr>
+          <w:noProof/>
+        </w:rPr>
+        <w:t>8</w:t>
       </w:r>
       <w:r>
         <w:rPr>
@@ -5191,13 +5376,7 @@
                       <w:rPr>
                         <w:rFonts w:ascii="Cambria Math" w:eastAsiaTheme="minorEastAsia" w:hAnsi="Cambria Math"/>
                       </w:rPr>
-                      <m:t xml:space="preserve"> </m:t>
-                    </m:r>
-                    <m:r>
-                      <w:rPr>
-                        <w:rFonts w:ascii="Cambria Math" w:eastAsiaTheme="minorEastAsia" w:hAnsi="Cambria Math"/>
-                      </w:rPr>
-                      <m:t>y</m:t>
+                      <m:t xml:space="preserve"> y</m:t>
                     </m:r>
                   </m:e>
                   <m:sub>
@@ -5866,6 +6045,7 @@
         <w:rPr>
           <w:rFonts w:eastAsiaTheme="minorEastAsia"/>
         </w:rPr>
+        <w:lastRenderedPageBreak/>
         <w:t>Ta có thể viết lại (10) theo dạng:</w:t>
       </w:r>
     </w:p>
@@ -7936,31 +8116,13 @@
         <w:pStyle w:val="Text"/>
       </w:pPr>
       <w:r>
-        <w:t xml:space="preserve">Phương pháp K-SVMeans đề xuất dựa trên việc kết hợp thuật toán gom cụm K-Means và bộ phân lớp SVM với ước lượng xác suất lớp. Sở dĩ chúng tôi chọn mô hình SVM có ước lượng xác suất thay cho mô hình chuẩn là do thừa nhận SVM với ước lượng xác suất cho kết quả ổn định và tốt hơn so với chiến lược bỏ phiếu trong mô hình SVM chuẩn </w:t>
-      </w:r>
-      <w:r>
-        <w:fldChar w:fldCharType="begin"/>
-      </w:r>
-      <w:r>
-        <w:instrText xml:space="preserve"> REF _Ref288225453 \h </w:instrText>
-      </w:r>
-      <w:r>
-        <w:fldChar w:fldCharType="separate"/>
-      </w:r>
-      <w:r>
-        <w:t>[</w:t>
-      </w:r>
-      <w:r>
-        <w:rPr>
-          <w:noProof/>
-        </w:rPr>
-        <w:t>24</w:t>
-      </w:r>
-      <w:r>
-        <w:fldChar w:fldCharType="end"/>
-      </w:r>
-      <w:r>
-        <w:t>]. Ngoài ra, để đảm bảo hiệu suất của bộ phân lớp SVM, dữ liệu đầu vào được xây dựng ở dạng nhiều chiều và được tiền xử lý phù hợp.</w:t>
+        <w:t xml:space="preserve">Phương pháp K-SVMeans đề xuất dựa trên việc kết hợp thuật toán gom cụm K-Means và bộ phân lớp SVM với ước lượng xác suất lớp. </w:t>
+      </w:r>
+      <w:r>
+        <w:t>Để</w:t>
+      </w:r>
+      <w:r>
+        <w:t xml:space="preserve"> đảm bảo hiệu suất của bộ phân lớp SVM, dữ liệu đầu vào được xây dựng ở dạng nhiều chiều và được tiền xử lý phù hợp.</w:t>
       </w:r>
     </w:p>
     <w:p>
@@ -8062,7 +8224,6 @@
           <w:b/>
           <w:i w:val="0"/>
         </w:rPr>
-        <w:lastRenderedPageBreak/>
         <w:t xml:space="preserve">Giá trị </w:t>
       </w:r>
       <w:r>
@@ -8102,7 +8263,13 @@
         <w:rPr>
           <w:noProof/>
         </w:rPr>
-        <w:t>16</w:t>
+        <w:t>1</w:t>
+      </w:r>
+      <w:r>
+        <w:rPr>
+          <w:noProof/>
+        </w:rPr>
+        <w:t>6</w:t>
       </w:r>
       <w:r>
         <w:fldChar w:fldCharType="end"/>
@@ -8119,6 +8286,7 @@
         <w:pStyle w:val="Text"/>
       </w:pPr>
       <w:r>
+        <w:lastRenderedPageBreak/>
         <w:t>Một cổ phiếu</w:t>
       </w:r>
       <w:r>
@@ -8428,7 +8596,7 @@
                     <a:blip r:embed="rId9">
                       <a:extLst>
                         <a:ext uri="{28A0092B-C50C-407E-A947-70E740481C1C}">
-                          <a14:useLocalDpi xmlns="" xmlns:wpc="http://schemas.microsoft.com/office/word/2010/wordprocessingCanvas" xmlns:mc="http://schemas.openxmlformats.org/markup-compatibility/2006" xmlns:o="urn:schemas-microsoft-com:office:office" xmlns:v="urn:schemas-microsoft-com:vml" xmlns:wp14="http://schemas.microsoft.com/office/word/2010/wordprocessingDrawing" xmlns:w10="urn:schemas-microsoft-com:office:word" xmlns:w="http://schemas.openxmlformats.org/wordprocessingml/2006/main" xmlns:w14="http://schemas.microsoft.com/office/word/2010/wordml" xmlns:wpg="http://schemas.microsoft.com/office/word/2010/wordprocessingGroup" xmlns:wpi="http://schemas.microsoft.com/office/word/2010/wordprocessingInk" xmlns:wps="http://schemas.microsoft.com/office/word/2010/wordprocessingShape" xmlns:a14="http://schemas.microsoft.com/office/drawing/2010/main" val="0"/>
+                          <a14:useLocalDpi xmlns:a14="http://schemas.microsoft.com/office/drawing/2010/main" xmlns:wps="http://schemas.microsoft.com/office/word/2010/wordprocessingShape" xmlns:wpi="http://schemas.microsoft.com/office/word/2010/wordprocessingInk" xmlns:wpg="http://schemas.microsoft.com/office/word/2010/wordprocessingGroup" xmlns:w14="http://schemas.microsoft.com/office/word/2010/wordml" xmlns:w="http://schemas.openxmlformats.org/wordprocessingml/2006/main" xmlns:w10="urn:schemas-microsoft-com:office:word" xmlns:wp14="http://schemas.microsoft.com/office/word/2010/wordprocessingDrawing" xmlns:v="urn:schemas-microsoft-com:vml" xmlns:o="urn:schemas-microsoft-com:office:office" xmlns:mc="http://schemas.openxmlformats.org/markup-compatibility/2006" xmlns:wpc="http://schemas.microsoft.com/office/word/2010/wordprocessingCanvas" xmlns="" val="0"/>
                         </a:ext>
                       </a:extLst>
                     </a:blip>
@@ -8580,11 +8748,7 @@
         <w:t xml:space="preserve"> </w:t>
       </w:r>
       <w:r>
-        <w:t xml:space="preserve">Giả sử véc tơ đầu </w:t>
-      </w:r>
-      <w:r>
-        <w:lastRenderedPageBreak/>
-        <w:t>vào thuộc về cụm thứ i.</w:t>
+        <w:t>Giả sử véc tơ đầu vào thuộc về cụm thứ i.</w:t>
       </w:r>
     </w:p>
     <w:p>
@@ -8648,6 +8812,7 @@
         </w:numPr>
       </w:pPr>
       <w:r>
+        <w:lastRenderedPageBreak/>
         <w:t>Lựa chọn tham số</w:t>
       </w:r>
     </w:p>
@@ -8849,7 +9014,13 @@
         <w:pStyle w:val="Text"/>
       </w:pPr>
       <w:r>
-        <w:t>Dựa trên yêu cầu thực tế của một bài toán dự đoán chứng khoán, mô hình đòi hỏi không chỉ ở độ chính xác mà độ sai về dự đoán phải ở một phạm vi cho phép. Việc dự đoán sai được xem là không chấp nhận được khi xu hướng thực tế là tăng nhưng kết quả dự đoán là giảm và ngược lại. Tỷ lệ này càng cao thì mô hình có độ tin cậy càng thấp.</w:t>
+        <w:t xml:space="preserve">Dựa trên yêu cầu thực tế của một bài toán dự đoán </w:t>
+      </w:r>
+      <w:r>
+        <w:t>xu hướng cổ phiếu</w:t>
+      </w:r>
+      <w:r>
+        <w:t>, mô hình đòi hỏi không chỉ ở độ chính xác mà độ sai về dự đoán phải ở một phạm vi cho phép. Việc dự đoán sai được xem là không chấp nhận được khi xu hướng thực tế là tăng nhưng kết quả dự đoán là giảm và ngược lại. Tỷ lệ này càng cao thì mô hình có độ tin cậy càng thấp.</w:t>
       </w:r>
     </w:p>
     <w:p>
@@ -9096,7 +9267,13 @@
         <w:t>797 mẫu</w:t>
       </w:r>
       <w:r>
-        <w:t xml:space="preserve"> huấn luyện được lấy từ ngày 4-1-2005 đến 17-3-2008 và 200 mẫu kiểm thử từ ngày 18-3-2008 đến 31-12-2008</w:t>
+        <w:t xml:space="preserve"> huấn luyện được lấy từ ngày 4-1-2005 đến 17-3-2008 và 200 mẫu thử </w:t>
+      </w:r>
+      <w:r>
+        <w:t xml:space="preserve">nghiệm </w:t>
+      </w:r>
+      <w:r>
+        <w:t>từ ngày 18-3-2008 đến 31-12-2008</w:t>
       </w:r>
       <w:r>
         <w:t>.</w:t>
@@ -9532,26 +9709,26 @@
         <w:t xml:space="preserve">, chúng tôi khảo sát để </w:t>
       </w:r>
       <w:r>
-        <w:t xml:space="preserve">quyết </w:t>
+        <w:t xml:space="preserve">quyết định tham số tối ưu cho mô hình K-SVMeans đề xuất. Cụ thể ở đây, ta sẽ khảo sát số cụm </w:t>
+      </w:r>
+      <w:r>
+        <w:t xml:space="preserve">m </w:t>
+      </w:r>
+      <w:r>
+        <w:t>trong K-Means để tìm ra giá trị phù hợp</w:t>
+      </w:r>
+      <w:r>
+        <w:t>. Tham số m sẽ được khảo sát t</w:t>
+      </w:r>
+      <w:r>
+        <w:t>rên 3 giá trị: 2, 3 và 4.</w:t>
+      </w:r>
+      <w:r>
+        <w:t xml:space="preserve"> Lý do chúng tôi chọn các giá trị này vì những nghiên cứu liên quan đều cho thấy số cụm cho kết quả tốt nhất thường nhỏ hơn 5. Hơn nữa, càng chia nhỏ dữ liệu, ta sẽ không có đủ thông tin cho bước huấn luyện bộ phân lớp </w:t>
       </w:r>
       <w:r>
         <w:lastRenderedPageBreak/>
-        <w:t xml:space="preserve">định tham số tối ưu cho mô hình K-SVMeans đề xuất. Cụ thể ở đây, ta sẽ khảo sát số cụm </w:t>
-      </w:r>
-      <w:r>
-        <w:t xml:space="preserve">m </w:t>
-      </w:r>
-      <w:r>
-        <w:t>trong K-Means để tìm ra giá trị phù hợp</w:t>
-      </w:r>
-      <w:r>
-        <w:t>. Tham số m sẽ được khảo sát t</w:t>
-      </w:r>
-      <w:r>
-        <w:t>rên 3 giá trị: 2, 3 và 4.</w:t>
-      </w:r>
-      <w:r>
-        <w:t xml:space="preserve"> Lý do chúng tôi chọn các giá trị này vì những nghiên cứu liên quan đều cho thấy số cụm cho kết quả tốt nhất thường nhỏ hơn 5. Hơn nữa, càng chia nhỏ dữ liệu, ta sẽ không có đủ thông tin cho bước huấn luyện bộ phân lớp SVM.</w:t>
+        <w:t>SVM.</w:t>
       </w:r>
       <w:r>
         <w:t xml:space="preserve"> Ở thử</w:t>
@@ -9679,7 +9856,13 @@
         <w:rPr>
           <w:noProof/>
         </w:rPr>
-        <w:t>11</w:t>
+        <w:t>1</w:t>
+      </w:r>
+      <w:r>
+        <w:rPr>
+          <w:noProof/>
+        </w:rPr>
+        <w:t>1</w:t>
       </w:r>
       <w:r>
         <w:fldChar w:fldCharType="end"/>
@@ -11025,8 +11208,8 @@
         <w:gridCol w:w="672"/>
         <w:gridCol w:w="650"/>
         <w:gridCol w:w="761"/>
-        <w:gridCol w:w="700"/>
-        <w:gridCol w:w="811"/>
+        <w:gridCol w:w="650"/>
+        <w:gridCol w:w="761"/>
         <w:gridCol w:w="650"/>
         <w:gridCol w:w="761"/>
         <w:gridCol w:w="650"/>
@@ -11202,28 +11385,49 @@
                 <w:b/>
                 <w:i/>
               </w:rPr>
-              <w:t>A (%)</w:t>
+              <w:t>A</w:t>
             </w:r>
-          </w:p>
-        </w:tc>
-        <w:tc>
-          <w:tcPr>
-            <w:tcW w:w="0" w:type="auto"/>
-          </w:tcPr>
-          <w:p>
-            <w:pPr>
-              <w:jc w:val="center"/>
+            <w:r>
               <w:rPr>
                 <w:b/>
                 <w:i/>
               </w:rPr>
-            </w:pPr>
-            <w:r>
+              <w:t>(%)</w:t>
+            </w:r>
+          </w:p>
+        </w:tc>
+        <w:tc>
+          <w:tcPr>
+            <w:tcW w:w="0" w:type="auto"/>
+          </w:tcPr>
+          <w:p>
+            <w:pPr>
+              <w:jc w:val="center"/>
               <w:rPr>
                 <w:b/>
                 <w:i/>
               </w:rPr>
-              <w:t>SE (%)</w:t>
+            </w:pPr>
+            <w:r>
+              <w:rPr>
+                <w:b/>
+                <w:i/>
+              </w:rPr>
+              <w:t>S</w:t>
+            </w:r>
+            <w:r>
+              <w:rPr>
+                <w:b/>
+                <w:i/>
+              </w:rPr>
+              <w:t>E</w:t>
+            </w:r>
+            <w:r>
+              <w:rPr>
+                <w:b/>
+                <w:i/>
+              </w:rPr>
+              <w:t>(%)</w:t>
             </w:r>
           </w:p>
         </w:tc>
@@ -12887,11 +13091,7 @@
         <w:t>cổ phiếu</w:t>
       </w:r>
       <w:r>
-        <w:t xml:space="preserve"> trên nền </w:t>
-      </w:r>
-      <w:r>
-        <w:lastRenderedPageBreak/>
-        <w:t>tảng SVM cho kết quả cao nhất, đồng thời cũng cho thấy khả năng giải quyết bài toán dự đoán trên thị trường đang phát triển ở Việt Nam là khả quan.</w:t>
+        <w:t xml:space="preserve"> trên nền tảng SVM cho kết quả cao nhất, đồng thời cũng cho thấy khả năng giải quyết bài toán dự đoán trên thị trường đang phát triển ở Việt Nam là khả quan.</w:t>
       </w:r>
     </w:p>
     <w:p>
@@ -12902,7 +13102,180 @@
         <w:t xml:space="preserve">Trong nghiên cứu tới, chúng tôi sẽ tập trung </w:t>
       </w:r>
       <w:r>
-        <w:t>vào việc nâng cao tỷ lệ dự đoán cho chu kỳ 5 ngày bằng việc xây dựng mô hình trích chọn đặc trưng trong không gian đầu vào đồng thời khảo sát cách chọn số ngày tham chiếu trong quá khứ đối với công thức tính các chỉ số kỹ thuật.</w:t>
+        <w:t xml:space="preserve">vào việc nâng cao tỷ lệ dự đoán cho chu kỳ 5 ngày bằng việc xây dựng mô hình trích chọn đặc trưng trong không gian đầu vào đồng thời khảo sát cách chọn số </w:t>
+      </w:r>
+      <w:r>
+        <w:lastRenderedPageBreak/>
+        <w:t>ngày tham chiếu trong quá khứ đối với công thức tính các chỉ số kỹ thuật.</w:t>
+      </w:r>
+    </w:p>
+    <w:p>
+      <w:pPr>
+        <w:pStyle w:val="Text"/>
+      </w:pPr>
+    </w:p>
+    <w:p>
+      <w:pPr>
+        <w:pStyle w:val="Text"/>
+        <w:jc w:val="center"/>
+        <w:rPr>
+          <w:b/>
+        </w:rPr>
+      </w:pPr>
+      <w:r>
+        <w:rPr>
+          <w:b/>
+        </w:rPr>
+        <w:t>A HYBRID METHOD FOR STOCK TREND FORECASTING BY INTEGRATING K-MEANS AND SUPPORT VECTOR MACHINE WITH PROBABILITY ESTIMATES</w:t>
+      </w:r>
+    </w:p>
+    <w:p>
+      <w:pPr>
+        <w:pStyle w:val="Text"/>
+        <w:jc w:val="left"/>
+      </w:pPr>
+      <w:r>
+        <w:rPr>
+          <w:b/>
+          <w:i/>
+        </w:rPr>
+        <w:t>ABSTRACT:</w:t>
+      </w:r>
+      <w:r>
+        <w:rPr>
+          <w:b/>
+        </w:rPr>
+        <w:t xml:space="preserve"> </w:t>
+      </w:r>
+      <w:r>
+        <w:rPr>
+          <w:i/>
+        </w:rPr>
+        <w:t>In this paper, we propose a hybrid method</w:t>
+      </w:r>
+      <w:r>
+        <w:rPr>
+          <w:i/>
+        </w:rPr>
+        <w:t>, named K-SVMeans, which</w:t>
+      </w:r>
+      <w:r>
+        <w:rPr>
+          <w:i/>
+        </w:rPr>
+        <w:t xml:space="preserve"> combines</w:t>
+      </w:r>
+      <w:r>
+        <w:rPr>
+          <w:i/>
+        </w:rPr>
+        <w:t xml:space="preserve"> K-Means and support vector machine with probability estimates for stock trend forecasting in Viet Nam.</w:t>
+      </w:r>
+      <w:r>
+        <w:rPr>
+          <w:i/>
+        </w:rPr>
+        <w:t xml:space="preserve"> </w:t>
+      </w:r>
+      <w:r>
+        <w:rPr>
+          <w:i/>
+        </w:rPr>
+        <w:t xml:space="preserve">The hybrid method performs </w:t>
+      </w:r>
+      <w:r>
+        <w:rPr>
+          <w:i/>
+        </w:rPr>
+        <w:t>one-day-</w:t>
+      </w:r>
+      <w:r>
+        <w:rPr>
+          <w:i/>
+        </w:rPr>
+        <w:t>ahead forecasts and</w:t>
+      </w:r>
+      <w:r>
+        <w:rPr>
+          <w:i/>
+        </w:rPr>
+        <w:t xml:space="preserve"> five-day-</w:t>
+      </w:r>
+      <w:r>
+        <w:rPr>
+          <w:i/>
+        </w:rPr>
+        <w:t xml:space="preserve">ahead forecasts. </w:t>
+      </w:r>
+      <w:r>
+        <w:rPr>
+          <w:i/>
+        </w:rPr>
+        <w:t xml:space="preserve">To evaluate the forecasting performance of our prosed method, we compare it with the traditional back -propagation neural network, the standalone SVM and the SVM with probability estimates. We show that </w:t>
+      </w:r>
+      <w:r>
+        <w:rPr>
+          <w:i/>
+        </w:rPr>
+        <w:t>K-SVMeans</w:t>
+      </w:r>
+      <w:r>
+        <w:rPr>
+          <w:i/>
+        </w:rPr>
+        <w:t xml:space="preserve"> outperforms the others. In addition, our experimental results show that </w:t>
+      </w:r>
+      <w:r>
+        <w:rPr>
+          <w:i/>
+        </w:rPr>
+        <w:t>the proposed method provides e</w:t>
+      </w:r>
+      <w:r>
+        <w:rPr>
+          <w:i/>
+        </w:rPr>
+        <w:t>fficient accuracies in five-day-</w:t>
+      </w:r>
+      <w:r>
+        <w:rPr>
+          <w:i/>
+        </w:rPr>
+        <w:t>ahead forecast</w:t>
+      </w:r>
+      <w:r>
+        <w:rPr>
+          <w:i/>
+        </w:rPr>
+        <w:t>s</w:t>
+      </w:r>
+      <w:r>
+        <w:rPr>
+          <w:i/>
+        </w:rPr>
+        <w:t>.</w:t>
+      </w:r>
+    </w:p>
+    <w:p>
+      <w:pPr>
+        <w:pStyle w:val="Text"/>
+        <w:jc w:val="left"/>
+      </w:pPr>
+      <w:r>
+        <w:rPr>
+          <w:b/>
+          <w:i/>
+        </w:rPr>
+        <w:t>Keyword</w:t>
+      </w:r>
+      <w:r>
+        <w:t xml:space="preserve">: </w:t>
+      </w:r>
+      <w:r>
+        <w:rPr>
+          <w:i/>
+        </w:rPr>
+        <w:t>SVM, probability estimates, K-Means, artificial neural network, stock trend forecasting.</w:t>
       </w:r>
     </w:p>
     <w:p>
@@ -12947,6 +13320,9 @@
         <w:t>,</w:t>
       </w:r>
       <w:r>
+        <w:t xml:space="preserve"> </w:t>
+      </w:r>
+      <w:r>
         <w:rPr>
           <w:i/>
         </w:rPr>
@@ -13059,9 +13435,15 @@
         <w:t xml:space="preserve"> </w:t>
       </w:r>
       <w:r>
+        <w:rPr>
+          <w:i/>
+        </w:rPr>
         <w:t xml:space="preserve">An Adaptive Network-Based Fuzzy Inference System (ANFIS) </w:t>
       </w:r>
       <w:r>
+        <w:rPr>
+          <w:i/>
+        </w:rPr>
         <w:t>For The Prediction Of Stock Market Return: The Case Of The Istanbul Stock Exchange</w:t>
       </w:r>
       <w:r>
@@ -13165,7 +13547,16 @@
       </w:fldSimple>
       <w:bookmarkEnd w:id="6"/>
       <w:r>
-        <w:t xml:space="preserve">] Shiyi Chen, Kyho Jeong, Wolfgang K. Hardle, Recurrent Support Vector Regression for a Nonlinear ARMA Model with Applications to Forecasting Financial Returns, SFB 649 Economy Risk, Berlin, </w:t>
+        <w:t xml:space="preserve">] Shiyi Chen, Kyho Jeong, Wolfgang K. Hardle, </w:t>
+      </w:r>
+      <w:r>
+        <w:rPr>
+          <w:i/>
+        </w:rPr>
+        <w:t>Recurrent Support Vector Regression for a Nonlinear ARMA Model with Applications to Forecasting Financial Returns</w:t>
+      </w:r>
+      <w:r>
+        <w:t xml:space="preserve">, SFB 649 Economy Risk, Berlin, </w:t>
       </w:r>
       <w:r>
         <w:t>(</w:t>
@@ -13180,9 +13571,6 @@
         <w:t>.</w:t>
       </w:r>
       <w:bookmarkStart w:id="7" w:name="_Ref288225017"/>
-      <w:r>
-        <w:t xml:space="preserve"> </w:t>
-      </w:r>
     </w:p>
     <w:p>
       <w:pPr>
@@ -13205,7 +13593,16 @@
       </w:r>
       <w:r>
         <w:tab/>
-        <w:t xml:space="preserve">Deng-Yiv Chiu, Ping-Jie Chen, Dynamically Exploring Internal Mechanism Of Stock Market By Fuzzy-Based Support Vector Machines With High Dimension Inputspace And Genetic Algorithm, Expert Systems with Applications,Vol.36, 1240–1248, 2009. </w:t>
+        <w:t xml:space="preserve">Deng-Yiv Chiu, Ping-Jie Chen, </w:t>
+      </w:r>
+      <w:r>
+        <w:rPr>
+          <w:i/>
+        </w:rPr>
+        <w:t>Dynamically Exploring Internal Mechanism Of Stock Market By Fuzzy-Based Support Vector Machines With High Dimension Inputspace And Genetic Algorithm</w:t>
+      </w:r>
+      <w:r>
+        <w:t xml:space="preserve">, Expert Systems with Applications,Vol.36, 1240–1248, 2009. </w:t>
       </w:r>
     </w:p>
     <w:p>
@@ -13502,6 +13899,7 @@
       </w:pPr>
       <w:bookmarkStart w:id="14" w:name="_Ref288225660"/>
       <w:r>
+        <w:lastRenderedPageBreak/>
         <w:t>[</w:t>
       </w:r>
       <w:fldSimple w:instr=" SEQ [ \* ARABIC ">
@@ -13575,7 +13973,16 @@
         <w:t xml:space="preserve"> </w:t>
       </w:r>
       <w:r>
-        <w:t xml:space="preserve">Ming-Chi Lee, Using Support Vector Machine With A Hybrid Feature Selection Method To The Stock Trend Prediction. Expert Systems with Applications, Vol. 36, Issue 8, 10896–10904, </w:t>
+        <w:t xml:space="preserve">Ming-Chi Lee, </w:t>
+      </w:r>
+      <w:r>
+        <w:rPr>
+          <w:i/>
+        </w:rPr>
+        <w:t>Using Support Vector Machine With A Hybrid Feature Selection Method To The Stock Trend Prediction</w:t>
+      </w:r>
+      <w:r>
+        <w:t xml:space="preserve">. Expert Systems with Applications, Vol. 36, Issue 8, 10896–10904, </w:t>
       </w:r>
       <w:r>
         <w:t>(</w:t>
@@ -13642,7 +14049,6 @@
       </w:pPr>
       <w:bookmarkStart w:id="17" w:name="_Ref288224909"/>
       <w:r>
-        <w:lastRenderedPageBreak/>
         <w:t>[</w:t>
       </w:r>
       <w:fldSimple w:instr=" SEQ [ \* ARABIC ">
@@ -13985,7 +14391,16 @@
       </w:fldSimple>
       <w:bookmarkEnd w:id="23"/>
       <w:r>
-        <w:t xml:space="preserve">] V.N.Vapnik, M. Jordan, S.L. Lauritzen, J.F. Lawless, Nature of  Statistical Learning Theory. Berlin: Springer, </w:t>
+        <w:t xml:space="preserve">] V.N.Vapnik, M. Jordan, S.L. Lauritzen, J.F. Lawless, </w:t>
+      </w:r>
+      <w:r>
+        <w:rPr>
+          <w:i/>
+        </w:rPr>
+        <w:t>Nature of  Statistical Learning Theory</w:t>
+      </w:r>
+      <w:r>
+        <w:t xml:space="preserve">. Berlin: Springer, </w:t>
       </w:r>
       <w:r>
         <w:t>(</w:t>
@@ -14179,7 +14594,7 @@
         <w:rPr>
           <w:noProof/>
         </w:rPr>
-        <w:t>1</w:t>
+        <w:t>10</w:t>
       </w:r>
     </w:fldSimple>
   </w:p>
@@ -16394,10 +16809,10 @@
           <c:layoutTarget val="inner"/>
           <c:xMode val="edge"/>
           <c:yMode val="edge"/>
-          <c:x val="0.12097550306211741"/>
+          <c:x val="0.12097550306211745"/>
           <c:y val="7.3429362996292116E-2"/>
           <c:w val="0.74176446694163234"/>
-          <c:h val="0.71204328625588631"/>
+          <c:h val="0.71204328625588675"/>
         </c:manualLayout>
       </c:layout>
       <c:barChart>
@@ -16525,11 +16940,11 @@
             </c:numRef>
           </c:val>
         </c:ser>
-        <c:axId val="130872832"/>
-        <c:axId val="130874752"/>
+        <c:axId val="131980288"/>
+        <c:axId val="132195072"/>
       </c:barChart>
       <c:catAx>
-        <c:axId val="130872832"/>
+        <c:axId val="131980288"/>
         <c:scaling>
           <c:orientation val="minMax"/>
         </c:scaling>
@@ -16548,14 +16963,14 @@
             <a:endParaRPr lang="en-US"/>
           </a:p>
         </c:txPr>
-        <c:crossAx val="130874752"/>
+        <c:crossAx val="132195072"/>
         <c:crosses val="autoZero"/>
         <c:auto val="1"/>
         <c:lblAlgn val="ctr"/>
         <c:lblOffset val="100"/>
       </c:catAx>
       <c:valAx>
-        <c:axId val="130874752"/>
+        <c:axId val="132195072"/>
         <c:scaling>
           <c:orientation val="minMax"/>
         </c:scaling>
@@ -16576,7 +16991,7 @@
             <a:endParaRPr lang="en-US"/>
           </a:p>
         </c:txPr>
-        <c:crossAx val="130872832"/>
+        <c:crossAx val="131980288"/>
         <c:crosses val="autoZero"/>
         <c:crossBetween val="between"/>
       </c:valAx>
@@ -16588,7 +17003,7 @@
           <c:xMode val="edge"/>
           <c:yMode val="edge"/>
           <c:x val="0.82305743032120982"/>
-          <c:y val="8.9398720993209363E-2"/>
+          <c:y val="8.9398720993209391E-2"/>
           <c:w val="0.1729743157105362"/>
           <c:h val="0.23919197600299971"/>
         </c:manualLayout>

</xml_diff>